<commit_message>
Design Folder document and Code has been updated and submitted for iteration 1
</commit_message>
<xml_diff>
--- a/Design/High level design document.docx
+++ b/Design/High level design document.docx
@@ -100,6 +100,54 @@
         </w:rPr>
         <w:br w:type="page"/>
       </w:r>
+      <w:r>
+        <w:rPr>
+          <w:b/>
+          <w:bCs/>
+          <w:noProof/>
+        </w:rPr>
+        <w:drawing>
+          <wp:inline distT="0" distB="0" distL="0" distR="0" wp14:anchorId="349A89F0" wp14:editId="096E95FA">
+            <wp:extent cx="13335000" cy="8686800"/>
+            <wp:effectExtent l="0" t="0" r="0" b="0"/>
+            <wp:docPr id="1" name="Picture 1" descr="Diagram&#10;&#10;Description automatically generated"/>
+            <wp:cNvGraphicFramePr>
+              <a:graphicFrameLocks xmlns:a="http://schemas.openxmlformats.org/drawingml/2006/main" noChangeAspect="1"/>
+            </wp:cNvGraphicFramePr>
+            <a:graphic xmlns:a="http://schemas.openxmlformats.org/drawingml/2006/main">
+              <a:graphicData uri="http://schemas.openxmlformats.org/drawingml/2006/picture">
+                <pic:pic xmlns:pic="http://schemas.openxmlformats.org/drawingml/2006/picture">
+                  <pic:nvPicPr>
+                    <pic:cNvPr id="1" name="Picture 1" descr="Diagram&#10;&#10;Description automatically generated"/>
+                    <pic:cNvPicPr/>
+                  </pic:nvPicPr>
+                  <pic:blipFill>
+                    <a:blip r:embed="rId5">
+                      <a:extLst>
+                        <a:ext uri="{28A0092B-C50C-407E-A947-70E740481C1C}">
+                          <a14:useLocalDpi xmlns:a14="http://schemas.microsoft.com/office/drawing/2010/main" val="0"/>
+                        </a:ext>
+                      </a:extLst>
+                    </a:blip>
+                    <a:stretch>
+                      <a:fillRect/>
+                    </a:stretch>
+                  </pic:blipFill>
+                  <pic:spPr>
+                    <a:xfrm>
+                      <a:off x="0" y="0"/>
+                      <a:ext cx="13335000" cy="8686800"/>
+                    </a:xfrm>
+                    <a:prstGeom prst="rect">
+                      <a:avLst/>
+                    </a:prstGeom>
+                  </pic:spPr>
+                </pic:pic>
+              </a:graphicData>
+            </a:graphic>
+          </wp:inline>
+        </w:drawing>
+      </w:r>
     </w:p>
     <w:p>
       <w:pPr>
@@ -313,62 +361,6 @@
           <w:bCs/>
         </w:rPr>
       </w:pPr>
-    </w:p>
-    <w:p>
-      <w:pPr>
-        <w:rPr>
-          <w:b/>
-          <w:bCs/>
-        </w:rPr>
-      </w:pPr>
-    </w:p>
-    <w:p>
-      <w:pPr>
-        <w:rPr>
-          <w:b/>
-          <w:bCs/>
-        </w:rPr>
-      </w:pPr>
-    </w:p>
-    <w:p>
-      <w:pPr>
-        <w:rPr>
-          <w:b/>
-          <w:bCs/>
-        </w:rPr>
-      </w:pPr>
-    </w:p>
-    <w:p>
-      <w:pPr>
-        <w:rPr>
-          <w:b/>
-          <w:bCs/>
-        </w:rPr>
-      </w:pPr>
-    </w:p>
-    <w:p>
-      <w:pPr>
-        <w:rPr>
-          <w:b/>
-          <w:bCs/>
-        </w:rPr>
-      </w:pPr>
-    </w:p>
-    <w:p>
-      <w:pPr>
-        <w:rPr>
-          <w:b/>
-          <w:bCs/>
-        </w:rPr>
-      </w:pPr>
-    </w:p>
-    <w:p>
-      <w:pPr>
-        <w:rPr>
-          <w:b/>
-          <w:bCs/>
-        </w:rPr>
-      </w:pPr>
       <w:r>
         <w:rPr>
           <w:b/>
@@ -399,190 +391,174 @@
           <w:bCs/>
         </w:rPr>
       </w:pPr>
-    </w:p>
-    <w:p>
-      <w:pPr>
-        <w:rPr>
-          <w:b/>
-          <w:bCs/>
-        </w:rPr>
-      </w:pPr>
-    </w:p>
-    <w:p>
-      <w:pPr>
-        <w:rPr>
-          <w:b/>
-          <w:bCs/>
-        </w:rPr>
-      </w:pPr>
-    </w:p>
-    <w:p>
-      <w:pPr>
-        <w:rPr>
-          <w:b/>
-          <w:bCs/>
-        </w:rPr>
-      </w:pPr>
-    </w:p>
-    <w:p>
-      <w:pPr>
-        <w:rPr>
-          <w:b/>
-          <w:bCs/>
-        </w:rPr>
-      </w:pPr>
-    </w:p>
-    <w:p>
-      <w:pPr>
-        <w:rPr>
-          <w:b/>
-          <w:bCs/>
-        </w:rPr>
-      </w:pPr>
-    </w:p>
-    <w:p>
-      <w:pPr>
-        <w:rPr>
-          <w:b/>
-          <w:bCs/>
-        </w:rPr>
-      </w:pPr>
-    </w:p>
-    <w:p>
-      <w:pPr>
-        <w:rPr>
-          <w:b/>
-          <w:bCs/>
-        </w:rPr>
-      </w:pPr>
-    </w:p>
-    <w:p>
-      <w:pPr>
-        <w:rPr>
-          <w:b/>
-          <w:bCs/>
-        </w:rPr>
-      </w:pPr>
-    </w:p>
-    <w:p>
-      <w:pPr>
-        <w:rPr>
-          <w:b/>
-          <w:bCs/>
-        </w:rPr>
-      </w:pPr>
-    </w:p>
-    <w:p>
-      <w:pPr>
-        <w:rPr>
-          <w:b/>
-          <w:bCs/>
-        </w:rPr>
-      </w:pPr>
-    </w:p>
-    <w:p>
-      <w:pPr>
-        <w:rPr>
-          <w:b/>
-          <w:bCs/>
-        </w:rPr>
-      </w:pPr>
-    </w:p>
-    <w:p>
-      <w:pPr>
-        <w:rPr>
-          <w:b/>
-          <w:bCs/>
-        </w:rPr>
-      </w:pPr>
-    </w:p>
-    <w:p>
-      <w:pPr>
-        <w:rPr>
-          <w:b/>
-          <w:bCs/>
-        </w:rPr>
-      </w:pPr>
-    </w:p>
-    <w:p>
-      <w:pPr>
-        <w:rPr>
-          <w:b/>
-          <w:bCs/>
-        </w:rPr>
-      </w:pPr>
-    </w:p>
-    <w:p>
-      <w:pPr>
-        <w:rPr>
-          <w:b/>
-          <w:bCs/>
-        </w:rPr>
-      </w:pPr>
-    </w:p>
-    <w:p>
-      <w:pPr>
-        <w:rPr>
-          <w:b/>
-          <w:bCs/>
-        </w:rPr>
-      </w:pPr>
-    </w:p>
-    <w:p>
-      <w:pPr>
-        <w:rPr>
-          <w:b/>
-          <w:bCs/>
-        </w:rPr>
-      </w:pPr>
-    </w:p>
-    <w:p>
-      <w:pPr>
-        <w:rPr>
-          <w:b/>
-          <w:bCs/>
-        </w:rPr>
-      </w:pPr>
-    </w:p>
-    <w:p>
-      <w:pPr>
-        <w:rPr>
-          <w:b/>
-          <w:bCs/>
-        </w:rPr>
-      </w:pPr>
-    </w:p>
-    <w:p>
-      <w:pPr>
-        <w:rPr>
-          <w:b/>
-          <w:bCs/>
-        </w:rPr>
-      </w:pPr>
-    </w:p>
-    <w:p>
-      <w:pPr>
-        <w:rPr>
-          <w:b/>
-          <w:bCs/>
-        </w:rPr>
-      </w:pPr>
-    </w:p>
-    <w:p>
-      <w:pPr>
-        <w:rPr>
-          <w:b/>
-          <w:bCs/>
-        </w:rPr>
-      </w:pPr>
-    </w:p>
-    <w:p>
-      <w:pPr>
-        <w:rPr>
-          <w:b/>
-          <w:bCs/>
-        </w:rPr>
-      </w:pPr>
+      <w:r>
+        <w:rPr>
+          <w:b/>
+          <w:bCs/>
+          <w:noProof/>
+        </w:rPr>
+        <w:drawing>
+          <wp:inline distT="0" distB="0" distL="0" distR="0" wp14:anchorId="73562EC2" wp14:editId="55C61D39">
+            <wp:extent cx="9610725" cy="5438775"/>
+            <wp:effectExtent l="0" t="0" r="9525" b="9525"/>
+            <wp:docPr id="2" name="Picture 2" descr="Diagram&#10;&#10;Description automatically generated"/>
+            <wp:cNvGraphicFramePr>
+              <a:graphicFrameLocks xmlns:a="http://schemas.openxmlformats.org/drawingml/2006/main" noChangeAspect="1"/>
+            </wp:cNvGraphicFramePr>
+            <a:graphic xmlns:a="http://schemas.openxmlformats.org/drawingml/2006/main">
+              <a:graphicData uri="http://schemas.openxmlformats.org/drawingml/2006/picture">
+                <pic:pic xmlns:pic="http://schemas.openxmlformats.org/drawingml/2006/picture">
+                  <pic:nvPicPr>
+                    <pic:cNvPr id="2" name="Picture 2" descr="Diagram&#10;&#10;Description automatically generated"/>
+                    <pic:cNvPicPr/>
+                  </pic:nvPicPr>
+                  <pic:blipFill>
+                    <a:blip r:embed="rId6">
+                      <a:extLst>
+                        <a:ext uri="{28A0092B-C50C-407E-A947-70E740481C1C}">
+                          <a14:useLocalDpi xmlns:a14="http://schemas.microsoft.com/office/drawing/2010/main" val="0"/>
+                        </a:ext>
+                      </a:extLst>
+                    </a:blip>
+                    <a:stretch>
+                      <a:fillRect/>
+                    </a:stretch>
+                  </pic:blipFill>
+                  <pic:spPr>
+                    <a:xfrm>
+                      <a:off x="0" y="0"/>
+                      <a:ext cx="9610725" cy="5438775"/>
+                    </a:xfrm>
+                    <a:prstGeom prst="rect">
+                      <a:avLst/>
+                    </a:prstGeom>
+                  </pic:spPr>
+                </pic:pic>
+              </a:graphicData>
+            </a:graphic>
+          </wp:inline>
+        </w:drawing>
+      </w:r>
+    </w:p>
+    <w:p>
+      <w:pPr>
+        <w:rPr>
+          <w:b/>
+          <w:bCs/>
+        </w:rPr>
+      </w:pPr>
+    </w:p>
+    <w:p>
+      <w:pPr>
+        <w:rPr>
+          <w:b/>
+          <w:bCs/>
+        </w:rPr>
+      </w:pPr>
+      <w:r>
+        <w:rPr>
+          <w:b/>
+          <w:bCs/>
+          <w:noProof/>
+        </w:rPr>
+        <w:drawing>
+          <wp:inline distT="0" distB="0" distL="0" distR="0" wp14:anchorId="056BFAE2" wp14:editId="4760B996">
+            <wp:extent cx="8220075" cy="4200525"/>
+            <wp:effectExtent l="0" t="0" r="9525" b="9525"/>
+            <wp:docPr id="3" name="Picture 3" descr="A picture containing graphical user interface&#10;&#10;Description automatically generated"/>
+            <wp:cNvGraphicFramePr>
+              <a:graphicFrameLocks xmlns:a="http://schemas.openxmlformats.org/drawingml/2006/main" noChangeAspect="1"/>
+            </wp:cNvGraphicFramePr>
+            <a:graphic xmlns:a="http://schemas.openxmlformats.org/drawingml/2006/main">
+              <a:graphicData uri="http://schemas.openxmlformats.org/drawingml/2006/picture">
+                <pic:pic xmlns:pic="http://schemas.openxmlformats.org/drawingml/2006/picture">
+                  <pic:nvPicPr>
+                    <pic:cNvPr id="3" name="Picture 3" descr="A picture containing graphical user interface&#10;&#10;Description automatically generated"/>
+                    <pic:cNvPicPr/>
+                  </pic:nvPicPr>
+                  <pic:blipFill>
+                    <a:blip r:embed="rId7">
+                      <a:extLst>
+                        <a:ext uri="{28A0092B-C50C-407E-A947-70E740481C1C}">
+                          <a14:useLocalDpi xmlns:a14="http://schemas.microsoft.com/office/drawing/2010/main" val="0"/>
+                        </a:ext>
+                      </a:extLst>
+                    </a:blip>
+                    <a:stretch>
+                      <a:fillRect/>
+                    </a:stretch>
+                  </pic:blipFill>
+                  <pic:spPr>
+                    <a:xfrm>
+                      <a:off x="0" y="0"/>
+                      <a:ext cx="8220075" cy="4200525"/>
+                    </a:xfrm>
+                    <a:prstGeom prst="rect">
+                      <a:avLst/>
+                    </a:prstGeom>
+                  </pic:spPr>
+                </pic:pic>
+              </a:graphicData>
+            </a:graphic>
+          </wp:inline>
+        </w:drawing>
+      </w:r>
+    </w:p>
+    <w:p>
+      <w:pPr>
+        <w:rPr>
+          <w:b/>
+          <w:bCs/>
+        </w:rPr>
+      </w:pPr>
+      <w:r>
+        <w:rPr>
+          <w:b/>
+          <w:bCs/>
+          <w:noProof/>
+        </w:rPr>
+        <w:drawing>
+          <wp:inline distT="0" distB="0" distL="0" distR="0" wp14:anchorId="6DA6C352" wp14:editId="5854C273">
+            <wp:extent cx="9982200" cy="5219700"/>
+            <wp:effectExtent l="0" t="0" r="0" b="0"/>
+            <wp:docPr id="4" name="Picture 4" descr="A picture containing diagram&#10;&#10;Description automatically generated"/>
+            <wp:cNvGraphicFramePr>
+              <a:graphicFrameLocks xmlns:a="http://schemas.openxmlformats.org/drawingml/2006/main" noChangeAspect="1"/>
+            </wp:cNvGraphicFramePr>
+            <a:graphic xmlns:a="http://schemas.openxmlformats.org/drawingml/2006/main">
+              <a:graphicData uri="http://schemas.openxmlformats.org/drawingml/2006/picture">
+                <pic:pic xmlns:pic="http://schemas.openxmlformats.org/drawingml/2006/picture">
+                  <pic:nvPicPr>
+                    <pic:cNvPr id="4" name="Picture 4" descr="A picture containing diagram&#10;&#10;Description automatically generated"/>
+                    <pic:cNvPicPr/>
+                  </pic:nvPicPr>
+                  <pic:blipFill>
+                    <a:blip r:embed="rId8">
+                      <a:extLst>
+                        <a:ext uri="{28A0092B-C50C-407E-A947-70E740481C1C}">
+                          <a14:useLocalDpi xmlns:a14="http://schemas.microsoft.com/office/drawing/2010/main" val="0"/>
+                        </a:ext>
+                      </a:extLst>
+                    </a:blip>
+                    <a:stretch>
+                      <a:fillRect/>
+                    </a:stretch>
+                  </pic:blipFill>
+                  <pic:spPr>
+                    <a:xfrm>
+                      <a:off x="0" y="0"/>
+                      <a:ext cx="9982200" cy="5219700"/>
+                    </a:xfrm>
+                    <a:prstGeom prst="rect">
+                      <a:avLst/>
+                    </a:prstGeom>
+                  </pic:spPr>
+                </pic:pic>
+              </a:graphicData>
+            </a:graphic>
+          </wp:inline>
+        </w:drawing>
+      </w:r>
     </w:p>
     <w:p>
       <w:pPr>
@@ -633,6 +609,822 @@
     <w:p>
       <w:pPr>
         <w:rPr>
+          <w:rFonts w:cstheme="minorHAnsi"/>
+          <w:bCs/>
+        </w:rPr>
+      </w:pPr>
+      <w:proofErr w:type="spellStart"/>
+      <w:r>
+        <w:rPr>
+          <w:rFonts w:cstheme="minorHAnsi"/>
+          <w:b/>
+          <w:bCs/>
+        </w:rPr>
+        <w:t>FileFilter</w:t>
+      </w:r>
+      <w:proofErr w:type="spellEnd"/>
+      <w:r>
+        <w:rPr>
+          <w:rFonts w:cstheme="minorHAnsi"/>
+          <w:b/>
+          <w:bCs/>
+        </w:rPr>
+        <w:t>:</w:t>
+      </w:r>
+      <w:r>
+        <w:rPr>
+          <w:rFonts w:cstheme="minorHAnsi"/>
+          <w:bCs/>
+        </w:rPr>
+        <w:t xml:space="preserve"> </w:t>
+      </w:r>
+      <w:r>
+        <w:rPr>
+          <w:rFonts w:cstheme="minorHAnsi"/>
+        </w:rPr>
+        <w:t xml:space="preserve">The main functionality of </w:t>
+      </w:r>
+      <w:proofErr w:type="spellStart"/>
+      <w:r>
+        <w:rPr>
+          <w:rFonts w:cstheme="minorHAnsi"/>
+        </w:rPr>
+        <w:t>FileFilter</w:t>
+      </w:r>
+      <w:proofErr w:type="spellEnd"/>
+      <w:r>
+        <w:rPr>
+          <w:rFonts w:cstheme="minorHAnsi"/>
+        </w:rPr>
+        <w:t xml:space="preserve"> </w:t>
+      </w:r>
+      <w:r>
+        <w:rPr>
+          <w:rFonts w:cstheme="minorHAnsi"/>
+        </w:rPr>
+        <w:t>is to open, save</w:t>
+      </w:r>
+      <w:r>
+        <w:rPr>
+          <w:rFonts w:cstheme="minorHAnsi"/>
+        </w:rPr>
+        <w:t>, save</w:t>
+      </w:r>
+      <w:r>
+        <w:rPr>
+          <w:rFonts w:cstheme="minorHAnsi"/>
+        </w:rPr>
+        <w:t xml:space="preserve"> a</w:t>
+      </w:r>
+      <w:r>
+        <w:rPr>
+          <w:rFonts w:cstheme="minorHAnsi"/>
+        </w:rPr>
+        <w:t>s and exit the file.</w:t>
+      </w:r>
+      <w:r>
+        <w:rPr>
+          <w:rFonts w:cstheme="minorHAnsi"/>
+        </w:rPr>
+        <w:t xml:space="preserve"> This class is a filter that has used to returns abstract pathnames denoting the files and directories in a given directory so that it can be opened and saved properly.</w:t>
+      </w:r>
+    </w:p>
+    <w:p>
+      <w:pPr>
+        <w:rPr>
+          <w:rFonts w:cstheme="minorHAnsi"/>
+        </w:rPr>
+      </w:pPr>
+      <w:r>
+        <w:rPr>
+          <w:rFonts w:cstheme="minorHAnsi"/>
+          <w:b/>
+          <w:bCs/>
+        </w:rPr>
+        <w:t>Shape:</w:t>
+      </w:r>
+      <w:r>
+        <w:rPr>
+          <w:rFonts w:cstheme="minorHAnsi"/>
+          <w:bCs/>
+        </w:rPr>
+        <w:t xml:space="preserve"> </w:t>
+      </w:r>
+      <w:r>
+        <w:rPr>
+          <w:rFonts w:cstheme="minorHAnsi"/>
+          <w:bCs/>
+        </w:rPr>
+        <w:t xml:space="preserve">This class is </w:t>
+      </w:r>
+      <w:r>
+        <w:rPr>
+          <w:rFonts w:cstheme="minorHAnsi"/>
+          <w:bCs/>
+        </w:rPr>
+        <w:t xml:space="preserve">for </w:t>
+      </w:r>
+      <w:r>
+        <w:rPr>
+          <w:rFonts w:cstheme="minorHAnsi"/>
+          <w:bCs/>
+        </w:rPr>
+        <w:t>managing</w:t>
+      </w:r>
+      <w:r>
+        <w:rPr>
+          <w:rFonts w:cstheme="minorHAnsi"/>
+          <w:bCs/>
+        </w:rPr>
+        <w:t xml:space="preserve"> all the shapes.</w:t>
+      </w:r>
+      <w:r>
+        <w:rPr>
+          <w:rFonts w:cstheme="minorHAnsi"/>
+          <w:bCs/>
+        </w:rPr>
+        <w:t xml:space="preserve"> </w:t>
+      </w:r>
+      <w:r>
+        <w:rPr>
+          <w:rFonts w:cstheme="minorHAnsi"/>
+        </w:rPr>
+        <w:t xml:space="preserve">It has functionalities </w:t>
+      </w:r>
+      <w:r>
+        <w:rPr>
+          <w:rFonts w:cstheme="minorHAnsi"/>
+        </w:rPr>
+        <w:t>to move the components on the slide anywhere in x-y direction.</w:t>
+      </w:r>
+    </w:p>
+    <w:p>
+      <w:pPr>
+        <w:rPr>
+          <w:rFonts w:cstheme="minorHAnsi"/>
+          <w:bCs/>
+        </w:rPr>
+      </w:pPr>
+      <w:proofErr w:type="spellStart"/>
+      <w:r>
+        <w:rPr>
+          <w:rFonts w:cstheme="minorHAnsi"/>
+          <w:b/>
+          <w:bCs/>
+        </w:rPr>
+        <w:t>AddStates</w:t>
+      </w:r>
+      <w:proofErr w:type="spellEnd"/>
+      <w:r>
+        <w:rPr>
+          <w:rFonts w:cstheme="minorHAnsi"/>
+          <w:b/>
+          <w:bCs/>
+        </w:rPr>
+        <w:t>:</w:t>
+      </w:r>
+      <w:r>
+        <w:rPr>
+          <w:rFonts w:cstheme="minorHAnsi"/>
+          <w:bCs/>
+        </w:rPr>
+        <w:t xml:space="preserve"> It will manage all the states</w:t>
+      </w:r>
+      <w:r>
+        <w:rPr>
+          <w:rFonts w:cstheme="minorHAnsi"/>
+          <w:bCs/>
+        </w:rPr>
+        <w:t>.</w:t>
+      </w:r>
+    </w:p>
+    <w:p>
+      <w:pPr>
+        <w:rPr>
+          <w:rFonts w:cstheme="minorHAnsi"/>
+          <w:bCs/>
+        </w:rPr>
+      </w:pPr>
+      <w:r>
+        <w:rPr>
+          <w:rFonts w:cstheme="minorHAnsi"/>
+          <w:b/>
+          <w:bCs/>
+        </w:rPr>
+        <w:t>Transition:</w:t>
+      </w:r>
+      <w:r>
+        <w:rPr>
+          <w:rFonts w:cstheme="minorHAnsi"/>
+          <w:bCs/>
+        </w:rPr>
+        <w:t xml:space="preserve"> </w:t>
+      </w:r>
+      <w:r>
+        <w:rPr>
+          <w:rFonts w:cstheme="minorHAnsi"/>
+          <w:bCs/>
+        </w:rPr>
+        <w:t>Transition class is to</w:t>
+      </w:r>
+      <w:r>
+        <w:rPr>
+          <w:rFonts w:cstheme="minorHAnsi"/>
+          <w:bCs/>
+        </w:rPr>
+        <w:t xml:space="preserve"> maintain state’s transitions like next state, previous states.</w:t>
+      </w:r>
+    </w:p>
+    <w:p>
+      <w:pPr>
+        <w:rPr>
+          <w:rFonts w:cstheme="minorHAnsi"/>
+          <w:bCs/>
+        </w:rPr>
+      </w:pPr>
+      <w:r>
+        <w:rPr>
+          <w:rFonts w:cstheme="minorHAnsi"/>
+          <w:b/>
+          <w:bCs/>
+        </w:rPr>
+        <w:t>Camera:</w:t>
+      </w:r>
+      <w:r>
+        <w:rPr>
+          <w:rFonts w:cstheme="minorHAnsi"/>
+          <w:bCs/>
+        </w:rPr>
+        <w:t xml:space="preserve"> </w:t>
+      </w:r>
+      <w:r>
+        <w:rPr>
+          <w:rFonts w:cstheme="minorHAnsi"/>
+          <w:bCs/>
+        </w:rPr>
+        <w:t>This class is responsible to</w:t>
+      </w:r>
+      <w:r>
+        <w:rPr>
+          <w:rFonts w:cstheme="minorHAnsi"/>
+          <w:bCs/>
+        </w:rPr>
+        <w:t xml:space="preserve"> maintain c</w:t>
+      </w:r>
+      <w:r>
+        <w:rPr>
+          <w:rFonts w:cstheme="minorHAnsi"/>
+          <w:bCs/>
+        </w:rPr>
+        <w:t>amera position, zooming factors like zoom-in, zoom-out.</w:t>
+      </w:r>
+    </w:p>
+    <w:p>
+      <w:pPr>
+        <w:rPr>
+          <w:rFonts w:cstheme="minorHAnsi"/>
+        </w:rPr>
+      </w:pPr>
+      <w:proofErr w:type="spellStart"/>
+      <w:r>
+        <w:rPr>
+          <w:rFonts w:cstheme="minorHAnsi"/>
+          <w:b/>
+          <w:bCs/>
+        </w:rPr>
+        <w:t>MainFrame</w:t>
+      </w:r>
+      <w:proofErr w:type="spellEnd"/>
+      <w:r>
+        <w:rPr>
+          <w:rFonts w:cstheme="minorHAnsi"/>
+          <w:b/>
+          <w:bCs/>
+        </w:rPr>
+        <w:t>:</w:t>
+      </w:r>
+      <w:r>
+        <w:rPr>
+          <w:rFonts w:cstheme="minorHAnsi"/>
+          <w:bCs/>
+        </w:rPr>
+        <w:t xml:space="preserve"> </w:t>
+      </w:r>
+      <w:r>
+        <w:rPr>
+          <w:rFonts w:cstheme="minorHAnsi"/>
+        </w:rPr>
+        <w:t>It i</w:t>
+      </w:r>
+      <w:r>
+        <w:rPr>
+          <w:rFonts w:cstheme="minorHAnsi"/>
+        </w:rPr>
+        <w:t xml:space="preserve">s the GUI of whole app that’s shows buttons </w:t>
+      </w:r>
+      <w:r>
+        <w:rPr>
+          <w:rFonts w:cstheme="minorHAnsi"/>
+        </w:rPr>
+        <w:t xml:space="preserve">like- </w:t>
+      </w:r>
+      <w:r>
+        <w:rPr>
+          <w:rFonts w:cstheme="minorHAnsi"/>
+        </w:rPr>
+        <w:t>File, Home, View, Edit, Cam</w:t>
+      </w:r>
+      <w:r>
+        <w:rPr>
+          <w:rFonts w:cstheme="minorHAnsi"/>
+        </w:rPr>
+        <w:t xml:space="preserve">era, Presentation, Transitions, Undo as well as </w:t>
+      </w:r>
+      <w:r>
+        <w:rPr>
+          <w:rFonts w:cstheme="minorHAnsi"/>
+        </w:rPr>
+        <w:t>attribute panel and panel (left slides panel and the main slide panel).</w:t>
+      </w:r>
+      <w:r>
+        <w:rPr>
+          <w:rFonts w:cstheme="minorHAnsi"/>
+        </w:rPr>
+        <w:t xml:space="preserve"> </w:t>
+      </w:r>
+    </w:p>
+    <w:p>
+      <w:pPr>
+        <w:rPr>
+          <w:rFonts w:cstheme="minorHAnsi"/>
+          <w:bCs/>
+        </w:rPr>
+      </w:pPr>
+      <w:proofErr w:type="spellStart"/>
+      <w:r>
+        <w:rPr>
+          <w:rFonts w:cstheme="minorHAnsi"/>
+          <w:b/>
+          <w:bCs/>
+        </w:rPr>
+        <w:t>StatesPanel</w:t>
+      </w:r>
+      <w:proofErr w:type="spellEnd"/>
+      <w:r>
+        <w:rPr>
+          <w:rFonts w:cstheme="minorHAnsi"/>
+          <w:b/>
+          <w:bCs/>
+        </w:rPr>
+        <w:t>:</w:t>
+      </w:r>
+      <w:r>
+        <w:rPr>
+          <w:rFonts w:cstheme="minorHAnsi"/>
+          <w:bCs/>
+        </w:rPr>
+        <w:t xml:space="preserve"> This class is</w:t>
+      </w:r>
+      <w:r>
+        <w:rPr>
+          <w:rFonts w:cstheme="minorHAnsi"/>
+          <w:bCs/>
+        </w:rPr>
+        <w:t xml:space="preserve"> for adding, updating panels. </w:t>
+      </w:r>
+      <w:r>
+        <w:rPr>
+          <w:rFonts w:cstheme="minorHAnsi"/>
+        </w:rPr>
+        <w:t>It actually add</w:t>
+      </w:r>
+      <w:r>
+        <w:rPr>
+          <w:rFonts w:cstheme="minorHAnsi"/>
+        </w:rPr>
+        <w:t>s</w:t>
+      </w:r>
+      <w:r>
+        <w:rPr>
+          <w:rFonts w:cstheme="minorHAnsi"/>
+        </w:rPr>
+        <w:t xml:space="preserve"> the slides by clicking the Add </w:t>
+      </w:r>
+      <w:r>
+        <w:rPr>
+          <w:rFonts w:cstheme="minorHAnsi"/>
+        </w:rPr>
+        <w:t>Slide button which has shown in Home Panel</w:t>
+      </w:r>
+      <w:r>
+        <w:rPr>
+          <w:rFonts w:cstheme="minorHAnsi"/>
+        </w:rPr>
+        <w:t>.</w:t>
+      </w:r>
+    </w:p>
+    <w:p>
+      <w:pPr>
+        <w:rPr>
+          <w:rFonts w:cstheme="minorHAnsi"/>
+          <w:bCs/>
+        </w:rPr>
+      </w:pPr>
+      <w:proofErr w:type="spellStart"/>
+      <w:r>
+        <w:rPr>
+          <w:rFonts w:cstheme="minorHAnsi"/>
+          <w:b/>
+          <w:bCs/>
+        </w:rPr>
+        <w:t>FontChooser</w:t>
+      </w:r>
+      <w:proofErr w:type="spellEnd"/>
+      <w:r>
+        <w:rPr>
+          <w:rFonts w:cstheme="minorHAnsi"/>
+          <w:b/>
+          <w:bCs/>
+        </w:rPr>
+        <w:t>:</w:t>
+      </w:r>
+      <w:r>
+        <w:rPr>
+          <w:rFonts w:cstheme="minorHAnsi"/>
+          <w:bCs/>
+        </w:rPr>
+        <w:t xml:space="preserve"> </w:t>
+      </w:r>
+      <w:r>
+        <w:rPr>
+          <w:rFonts w:cstheme="minorHAnsi"/>
+        </w:rPr>
+        <w:t>This class helps to select font for writing text on the slides.</w:t>
+      </w:r>
+    </w:p>
+    <w:p>
+      <w:pPr>
+        <w:rPr>
+          <w:rFonts w:cstheme="minorHAnsi"/>
+          <w:bCs/>
+        </w:rPr>
+      </w:pPr>
+      <w:proofErr w:type="spellStart"/>
+      <w:r>
+        <w:rPr>
+          <w:rFonts w:cstheme="minorHAnsi"/>
+          <w:b/>
+          <w:bCs/>
+        </w:rPr>
+        <w:t>FontType</w:t>
+      </w:r>
+      <w:proofErr w:type="spellEnd"/>
+      <w:r>
+        <w:rPr>
+          <w:rFonts w:cstheme="minorHAnsi"/>
+          <w:b/>
+          <w:bCs/>
+        </w:rPr>
+        <w:t>:</w:t>
+      </w:r>
+      <w:r>
+        <w:rPr>
+          <w:rFonts w:cstheme="minorHAnsi"/>
+          <w:bCs/>
+        </w:rPr>
+        <w:t xml:space="preserve"> </w:t>
+      </w:r>
+      <w:r>
+        <w:rPr>
+          <w:rFonts w:cstheme="minorHAnsi"/>
+          <w:bCs/>
+        </w:rPr>
+        <w:t>To get the Font type and to use the font in the text box, this class has used.</w:t>
+      </w:r>
+    </w:p>
+    <w:p>
+      <w:pPr>
+        <w:rPr>
+          <w:rFonts w:cstheme="minorHAnsi"/>
+          <w:bCs/>
+        </w:rPr>
+      </w:pPr>
+      <w:proofErr w:type="spellStart"/>
+      <w:r>
+        <w:rPr>
+          <w:rFonts w:cstheme="minorHAnsi"/>
+          <w:b/>
+          <w:bCs/>
+        </w:rPr>
+        <w:t>ColourChooser</w:t>
+      </w:r>
+      <w:proofErr w:type="spellEnd"/>
+      <w:r>
+        <w:rPr>
+          <w:rFonts w:cstheme="minorHAnsi"/>
+          <w:b/>
+          <w:bCs/>
+        </w:rPr>
+        <w:t>:</w:t>
+      </w:r>
+      <w:r>
+        <w:rPr>
+          <w:rFonts w:cstheme="minorHAnsi"/>
+          <w:bCs/>
+        </w:rPr>
+        <w:t xml:space="preserve"> </w:t>
+      </w:r>
+      <w:proofErr w:type="spellStart"/>
+      <w:r>
+        <w:rPr>
+          <w:rFonts w:cstheme="minorHAnsi"/>
+          <w:bCs/>
+        </w:rPr>
+        <w:t>ColorChooser</w:t>
+      </w:r>
+      <w:proofErr w:type="spellEnd"/>
+      <w:r>
+        <w:rPr>
+          <w:rFonts w:cstheme="minorHAnsi"/>
+          <w:bCs/>
+        </w:rPr>
+        <w:t xml:space="preserve"> class is </w:t>
+      </w:r>
+      <w:r>
+        <w:rPr>
+          <w:rFonts w:cstheme="minorHAnsi"/>
+          <w:bCs/>
+        </w:rPr>
+        <w:t>o choose the col</w:t>
+      </w:r>
+      <w:r>
+        <w:rPr>
+          <w:rFonts w:cstheme="minorHAnsi"/>
+          <w:bCs/>
+        </w:rPr>
+        <w:t>or for text, shapes.</w:t>
+      </w:r>
+    </w:p>
+    <w:p>
+      <w:pPr>
+        <w:rPr>
+          <w:rFonts w:cstheme="minorHAnsi"/>
+        </w:rPr>
+      </w:pPr>
+      <w:proofErr w:type="spellStart"/>
+      <w:r>
+        <w:rPr>
+          <w:rFonts w:cstheme="minorHAnsi"/>
+          <w:b/>
+          <w:bCs/>
+        </w:rPr>
+        <w:t>FontSize</w:t>
+      </w:r>
+      <w:proofErr w:type="spellEnd"/>
+      <w:r>
+        <w:rPr>
+          <w:rFonts w:cstheme="minorHAnsi"/>
+          <w:b/>
+          <w:bCs/>
+        </w:rPr>
+        <w:t>:</w:t>
+      </w:r>
+      <w:r>
+        <w:rPr>
+          <w:rFonts w:cstheme="minorHAnsi"/>
+          <w:bCs/>
+        </w:rPr>
+        <w:t xml:space="preserve"> </w:t>
+      </w:r>
+      <w:r>
+        <w:rPr>
+          <w:rFonts w:cstheme="minorHAnsi"/>
+        </w:rPr>
+        <w:t xml:space="preserve">To </w:t>
+      </w:r>
+      <w:r>
+        <w:rPr>
+          <w:rFonts w:cstheme="minorHAnsi"/>
+        </w:rPr>
+        <w:t>change the font-size, color, and its font-family</w:t>
+      </w:r>
+      <w:r>
+        <w:rPr>
+          <w:rFonts w:cstheme="minorHAnsi"/>
+        </w:rPr>
+        <w:t xml:space="preserve"> in our project by using </w:t>
+      </w:r>
+      <w:proofErr w:type="spellStart"/>
+      <w:r>
+        <w:rPr>
+          <w:rFonts w:cstheme="minorHAnsi"/>
+        </w:rPr>
+        <w:t>FontSize</w:t>
+      </w:r>
+      <w:proofErr w:type="spellEnd"/>
+      <w:r>
+        <w:rPr>
+          <w:rFonts w:cstheme="minorHAnsi"/>
+        </w:rPr>
+        <w:t xml:space="preserve"> class.</w:t>
+      </w:r>
+    </w:p>
+    <w:p>
+      <w:pPr>
+        <w:rPr>
+          <w:rFonts w:cstheme="minorHAnsi"/>
+        </w:rPr>
+      </w:pPr>
+      <w:r>
+        <w:rPr>
+          <w:rFonts w:cstheme="minorHAnsi"/>
+          <w:b/>
+          <w:bCs/>
+        </w:rPr>
+        <w:t>Main:</w:t>
+      </w:r>
+      <w:r>
+        <w:rPr>
+          <w:rFonts w:cstheme="minorHAnsi"/>
+          <w:bCs/>
+        </w:rPr>
+        <w:t xml:space="preserve"> </w:t>
+      </w:r>
+      <w:r>
+        <w:rPr>
+          <w:rFonts w:cstheme="minorHAnsi"/>
+        </w:rPr>
+        <w:t>It’s the main class from where our code is running.</w:t>
+      </w:r>
+    </w:p>
+    <w:p>
+      <w:pPr>
+        <w:rPr>
+          <w:b/>
+          <w:bCs/>
+        </w:rPr>
+      </w:pPr>
+      <w:r>
+        <w:rPr>
+          <w:rFonts w:cstheme="minorHAnsi"/>
+          <w:b/>
+          <w:bCs/>
+        </w:rPr>
+        <w:t>States:</w:t>
+      </w:r>
+      <w:r>
+        <w:rPr>
+          <w:rFonts w:cstheme="minorHAnsi"/>
+          <w:bCs/>
+        </w:rPr>
+        <w:t xml:space="preserve"> This class controls state’s position, it’s height and width.</w:t>
+      </w:r>
+    </w:p>
+    <w:p>
+      <w:pPr>
+        <w:rPr>
+          <w:rFonts w:cstheme="minorHAnsi"/>
+          <w:bCs/>
+        </w:rPr>
+      </w:pPr>
+      <w:proofErr w:type="spellStart"/>
+      <w:r>
+        <w:rPr>
+          <w:rFonts w:cstheme="minorHAnsi"/>
+          <w:b/>
+          <w:bCs/>
+        </w:rPr>
+        <w:t>PanelInfo</w:t>
+      </w:r>
+      <w:proofErr w:type="spellEnd"/>
+      <w:r>
+        <w:rPr>
+          <w:rFonts w:cstheme="minorHAnsi"/>
+          <w:bCs/>
+        </w:rPr>
+        <w:t>:</w:t>
+      </w:r>
+      <w:r>
+        <w:rPr>
+          <w:rFonts w:cstheme="minorHAnsi"/>
+          <w:bCs/>
+        </w:rPr>
+        <w:t xml:space="preserve"> </w:t>
+      </w:r>
+      <w:r>
+        <w:rPr>
+          <w:rFonts w:cstheme="minorHAnsi"/>
+        </w:rPr>
+        <w:t>It stores all the info about the panels we add into it.</w:t>
+      </w:r>
+    </w:p>
+    <w:p>
+      <w:pPr>
+        <w:rPr>
+          <w:rFonts w:cstheme="minorHAnsi"/>
+          <w:bCs/>
+        </w:rPr>
+      </w:pPr>
+      <w:proofErr w:type="spellStart"/>
+      <w:r>
+        <w:rPr>
+          <w:rFonts w:cstheme="minorHAnsi"/>
+          <w:b/>
+          <w:bCs/>
+        </w:rPr>
+        <w:t>CameraController</w:t>
+      </w:r>
+      <w:proofErr w:type="spellEnd"/>
+      <w:r>
+        <w:rPr>
+          <w:rFonts w:cstheme="minorHAnsi"/>
+          <w:b/>
+          <w:bCs/>
+        </w:rPr>
+        <w:t>:</w:t>
+      </w:r>
+      <w:r>
+        <w:rPr>
+          <w:rFonts w:cstheme="minorHAnsi"/>
+          <w:bCs/>
+        </w:rPr>
+        <w:t xml:space="preserve"> This class controls camera’</w:t>
+      </w:r>
+      <w:r>
+        <w:rPr>
+          <w:rFonts w:cstheme="minorHAnsi"/>
+          <w:bCs/>
+        </w:rPr>
+        <w:t xml:space="preserve">s position as well as </w:t>
+      </w:r>
+      <w:r>
+        <w:rPr>
+          <w:rFonts w:cstheme="minorHAnsi"/>
+          <w:bCs/>
+        </w:rPr>
+        <w:t>zoom-in, zoom-out functions.</w:t>
+      </w:r>
+    </w:p>
+    <w:p>
+      <w:pPr>
+        <w:rPr>
+          <w:rFonts w:cstheme="minorHAnsi"/>
+          <w:bCs/>
+        </w:rPr>
+      </w:pPr>
+      <w:proofErr w:type="spellStart"/>
+      <w:r>
+        <w:rPr>
+          <w:rFonts w:cstheme="minorHAnsi"/>
+          <w:b/>
+          <w:bCs/>
+        </w:rPr>
+        <w:t>StateController</w:t>
+      </w:r>
+      <w:proofErr w:type="spellEnd"/>
+      <w:r>
+        <w:rPr>
+          <w:rFonts w:cstheme="minorHAnsi"/>
+          <w:b/>
+          <w:bCs/>
+        </w:rPr>
+        <w:t>:</w:t>
+      </w:r>
+      <w:r>
+        <w:rPr>
+          <w:rFonts w:cstheme="minorHAnsi"/>
+          <w:bCs/>
+        </w:rPr>
+        <w:t xml:space="preserve"> </w:t>
+      </w:r>
+      <w:proofErr w:type="spellStart"/>
+      <w:r>
+        <w:rPr>
+          <w:rFonts w:cstheme="minorHAnsi"/>
+          <w:bCs/>
+        </w:rPr>
+        <w:t>StateController</w:t>
+      </w:r>
+      <w:proofErr w:type="spellEnd"/>
+      <w:r>
+        <w:rPr>
+          <w:rFonts w:cstheme="minorHAnsi"/>
+          <w:bCs/>
+        </w:rPr>
+        <w:t xml:space="preserve"> class is responsible for modifying states. It controls adding, deleting, updating of states.</w:t>
+      </w:r>
+    </w:p>
+    <w:p>
+      <w:pPr>
+        <w:rPr>
+          <w:b/>
+          <w:bCs/>
+        </w:rPr>
+      </w:pPr>
+    </w:p>
+    <w:p>
+      <w:pPr>
+        <w:rPr>
           <w:b/>
           <w:bCs/>
         </w:rPr>
@@ -648,6 +1440,922 @@
     <w:p>
       <w:pPr>
         <w:rPr>
+          <w:bCs/>
+        </w:rPr>
+      </w:pPr>
+      <w:r>
+        <w:rPr>
+          <w:bCs/>
+        </w:rPr>
+        <w:t xml:space="preserve">-For testing purpose we use Junit, it </w:t>
+      </w:r>
+      <w:proofErr w:type="gramStart"/>
+      <w:r>
+        <w:rPr>
+          <w:bCs/>
+        </w:rPr>
+        <w:t>helps  for</w:t>
+      </w:r>
+      <w:proofErr w:type="gramEnd"/>
+      <w:r>
+        <w:rPr>
+          <w:bCs/>
+        </w:rPr>
+        <w:t xml:space="preserve"> to writing and running tests. By using Junit in our </w:t>
+      </w:r>
+      <w:proofErr w:type="spellStart"/>
+      <w:r>
+        <w:rPr>
+          <w:bCs/>
+        </w:rPr>
+        <w:t>preezoom</w:t>
+      </w:r>
+      <w:proofErr w:type="spellEnd"/>
+      <w:r>
+        <w:rPr>
+          <w:bCs/>
+        </w:rPr>
+        <w:t xml:space="preserve"> presentation software. While testing the classes of our presentation software while testing </w:t>
+      </w:r>
+      <w:proofErr w:type="gramStart"/>
+      <w:r>
+        <w:rPr>
+          <w:bCs/>
+        </w:rPr>
+        <w:t>the each</w:t>
+      </w:r>
+      <w:proofErr w:type="gramEnd"/>
+      <w:r>
+        <w:rPr>
+          <w:bCs/>
+        </w:rPr>
+        <w:t xml:space="preserve"> package and classes, The program runs automatically and they check their own results and it generate the feedback automatically.</w:t>
+      </w:r>
+    </w:p>
+    <w:p>
+      <w:pPr>
+        <w:rPr>
+          <w:b/>
+          <w:bCs/>
+        </w:rPr>
+      </w:pPr>
+      <w:r>
+        <w:rPr>
+          <w:b/>
+          <w:bCs/>
+        </w:rPr>
+        <w:t>Model</w:t>
+      </w:r>
+    </w:p>
+    <w:p>
+      <w:pPr>
+        <w:rPr>
+          <w:bCs/>
+        </w:rPr>
+      </w:pPr>
+      <w:r>
+        <w:rPr>
+          <w:bCs/>
+        </w:rPr>
+        <w:t xml:space="preserve">It provides complete variable objects to the Controller layer, </w:t>
+      </w:r>
+      <w:proofErr w:type="gramStart"/>
+      <w:r>
+        <w:rPr>
+          <w:bCs/>
+        </w:rPr>
+        <w:t>like  data</w:t>
+      </w:r>
+      <w:proofErr w:type="gramEnd"/>
+      <w:r>
+        <w:rPr>
+          <w:bCs/>
+        </w:rPr>
+        <w:t xml:space="preserve">, tools, and static files so that you can have reliable and </w:t>
+      </w:r>
+      <w:proofErr w:type="spellStart"/>
+      <w:r>
+        <w:rPr>
+          <w:bCs/>
+        </w:rPr>
+        <w:t>maintaipulate</w:t>
+      </w:r>
+      <w:proofErr w:type="spellEnd"/>
+      <w:r>
+        <w:rPr>
+          <w:bCs/>
+        </w:rPr>
+        <w:t xml:space="preserve"> the data resource to test against. The data or information provided by the model package can range  variables by testing environment and the ones generated by user customized tools .This layer contains only the functionalities to read and update test data and use </w:t>
+      </w:r>
+      <w:proofErr w:type="spellStart"/>
+      <w:r>
+        <w:rPr>
+          <w:bCs/>
+        </w:rPr>
+        <w:t>tools.while</w:t>
+      </w:r>
+      <w:proofErr w:type="spellEnd"/>
+      <w:r>
+        <w:rPr>
+          <w:bCs/>
+        </w:rPr>
+        <w:t xml:space="preserve"> testing its classes.</w:t>
+      </w:r>
+    </w:p>
+    <w:p>
+      <w:pPr>
+        <w:rPr>
+          <w:bCs/>
+        </w:rPr>
+      </w:pPr>
+      <w:r>
+        <w:rPr>
+          <w:b/>
+          <w:bCs/>
+        </w:rPr>
+        <w:t>Main:</w:t>
+      </w:r>
+      <w:r>
+        <w:rPr>
+          <w:bCs/>
+        </w:rPr>
+        <w:t xml:space="preserve">  The main class from where our code is running is running successfully and the feedback is generated.</w:t>
+      </w:r>
+    </w:p>
+    <w:p>
+      <w:pPr>
+        <w:rPr>
+          <w:bCs/>
+        </w:rPr>
+      </w:pPr>
+      <w:proofErr w:type="spellStart"/>
+      <w:r>
+        <w:rPr>
+          <w:b/>
+          <w:bCs/>
+        </w:rPr>
+        <w:t>Panelinfo</w:t>
+      </w:r>
+      <w:proofErr w:type="spellEnd"/>
+      <w:r>
+        <w:rPr>
+          <w:b/>
+          <w:bCs/>
+        </w:rPr>
+        <w:t>:</w:t>
+      </w:r>
+      <w:r>
+        <w:rPr>
+          <w:bCs/>
+        </w:rPr>
+        <w:t xml:space="preserve"> During testing the panel information are updated in the panel </w:t>
+      </w:r>
+      <w:proofErr w:type="spellStart"/>
+      <w:r>
+        <w:rPr>
+          <w:bCs/>
+        </w:rPr>
+        <w:t>infobar</w:t>
+      </w:r>
+      <w:proofErr w:type="spellEnd"/>
+      <w:r>
+        <w:rPr>
+          <w:bCs/>
+        </w:rPr>
+        <w:t>.</w:t>
+      </w:r>
+    </w:p>
+    <w:p>
+      <w:pPr>
+        <w:rPr>
+          <w:bCs/>
+        </w:rPr>
+      </w:pPr>
+      <w:r>
+        <w:rPr>
+          <w:b/>
+          <w:bCs/>
+        </w:rPr>
+        <w:t>Font size:</w:t>
+      </w:r>
+      <w:r>
+        <w:rPr>
+          <w:bCs/>
+        </w:rPr>
+        <w:t xml:space="preserve"> The font size is working well the user can change the font size according to their needs .The color and text theme are working perfectly the user can use these options for their </w:t>
+      </w:r>
+      <w:proofErr w:type="spellStart"/>
+      <w:r>
+        <w:rPr>
+          <w:bCs/>
+        </w:rPr>
+        <w:t>slide.The</w:t>
+      </w:r>
+      <w:proofErr w:type="spellEnd"/>
+      <w:r>
+        <w:rPr>
+          <w:bCs/>
+        </w:rPr>
+        <w:t xml:space="preserve"> code for changing </w:t>
+      </w:r>
+      <w:proofErr w:type="spellStart"/>
+      <w:r>
+        <w:rPr>
+          <w:bCs/>
+        </w:rPr>
+        <w:t>color,text,size</w:t>
+      </w:r>
+      <w:proofErr w:type="spellEnd"/>
+      <w:r>
+        <w:rPr>
+          <w:bCs/>
+        </w:rPr>
+        <w:t xml:space="preserve"> are running successfully and the feedback is </w:t>
+      </w:r>
+      <w:proofErr w:type="spellStart"/>
+      <w:r>
+        <w:rPr>
+          <w:bCs/>
+        </w:rPr>
+        <w:t>enerated</w:t>
+      </w:r>
+      <w:proofErr w:type="spellEnd"/>
+      <w:r>
+        <w:rPr>
+          <w:bCs/>
+        </w:rPr>
+        <w:t>.</w:t>
+      </w:r>
+    </w:p>
+    <w:p>
+      <w:pPr>
+        <w:rPr>
+          <w:bCs/>
+        </w:rPr>
+      </w:pPr>
+      <w:r>
+        <w:rPr>
+          <w:b/>
+          <w:bCs/>
+        </w:rPr>
+        <w:t xml:space="preserve">Camera </w:t>
+      </w:r>
+      <w:proofErr w:type="spellStart"/>
+      <w:proofErr w:type="gramStart"/>
+      <w:r>
+        <w:rPr>
+          <w:b/>
+          <w:bCs/>
+        </w:rPr>
+        <w:t>controller</w:t>
+      </w:r>
+      <w:r>
+        <w:rPr>
+          <w:bCs/>
+        </w:rPr>
+        <w:t>:The</w:t>
+      </w:r>
+      <w:proofErr w:type="spellEnd"/>
+      <w:proofErr w:type="gramEnd"/>
+      <w:r>
+        <w:rPr>
+          <w:bCs/>
+        </w:rPr>
+        <w:t xml:space="preserve"> controller should control the camera movements ,The camera movements are still in the developing stage.</w:t>
+      </w:r>
+    </w:p>
+    <w:p>
+      <w:pPr>
+        <w:rPr>
+          <w:bCs/>
+        </w:rPr>
+      </w:pPr>
+      <w:r>
+        <w:rPr>
+          <w:b/>
+          <w:bCs/>
+        </w:rPr>
+        <w:t xml:space="preserve">State </w:t>
+      </w:r>
+      <w:proofErr w:type="spellStart"/>
+      <w:proofErr w:type="gramStart"/>
+      <w:r>
+        <w:rPr>
+          <w:b/>
+          <w:bCs/>
+        </w:rPr>
+        <w:t>controller:</w:t>
+      </w:r>
+      <w:r>
+        <w:rPr>
+          <w:bCs/>
+        </w:rPr>
+        <w:t>The</w:t>
+      </w:r>
+      <w:proofErr w:type="spellEnd"/>
+      <w:proofErr w:type="gramEnd"/>
+      <w:r>
+        <w:rPr>
+          <w:bCs/>
+        </w:rPr>
+        <w:t xml:space="preserve"> state controller is still in developing </w:t>
+      </w:r>
+      <w:proofErr w:type="spellStart"/>
+      <w:r>
+        <w:rPr>
+          <w:bCs/>
+        </w:rPr>
+        <w:t>stage.We</w:t>
+      </w:r>
+      <w:proofErr w:type="spellEnd"/>
+      <w:r>
+        <w:rPr>
+          <w:bCs/>
+        </w:rPr>
+        <w:t xml:space="preserve"> are facing some error while updating and modifying the states testing it will be recovered soon and it will be implemented as soon as possible.</w:t>
+      </w:r>
+    </w:p>
+    <w:p>
+      <w:pPr>
+        <w:rPr>
+          <w:b/>
+          <w:bCs/>
+        </w:rPr>
+      </w:pPr>
+      <w:r>
+        <w:rPr>
+          <w:b/>
+          <w:bCs/>
+        </w:rPr>
+        <w:t>Controller</w:t>
+      </w:r>
+    </w:p>
+    <w:p>
+      <w:pPr>
+        <w:rPr>
+          <w:bCs/>
+          <w:lang w:val="en-US"/>
+        </w:rPr>
+      </w:pPr>
+      <w:r>
+        <w:rPr>
+          <w:bCs/>
+          <w:lang w:val="en-US"/>
+        </w:rPr>
+        <w:t xml:space="preserve">It is the interactions between your test cases and the Model layer. The controller layer is responsible only for providing functions or libraries for the overall test architecture. It gets data or information created by the tool or from the model layer, tests the given data, and returns the outcome for the test cases while testing </w:t>
+      </w:r>
+      <w:proofErr w:type="spellStart"/>
+      <w:r>
+        <w:rPr>
+          <w:bCs/>
+          <w:lang w:val="en-US"/>
+        </w:rPr>
+        <w:t>phaseThe</w:t>
+      </w:r>
+      <w:proofErr w:type="spellEnd"/>
+      <w:r>
+        <w:rPr>
+          <w:bCs/>
+          <w:lang w:val="en-US"/>
+        </w:rPr>
+        <w:t xml:space="preserve"> controller layer </w:t>
+      </w:r>
+      <w:proofErr w:type="spellStart"/>
+      <w:r>
+        <w:rPr>
+          <w:bCs/>
+          <w:lang w:val="en-US"/>
+        </w:rPr>
+        <w:t>contrls</w:t>
+      </w:r>
+      <w:proofErr w:type="spellEnd"/>
+      <w:r>
+        <w:rPr>
+          <w:bCs/>
+          <w:lang w:val="en-US"/>
+        </w:rPr>
+        <w:t xml:space="preserve"> all the logic involved in while interacting with test cases and will deliver data from the model to the </w:t>
+      </w:r>
+      <w:proofErr w:type="spellStart"/>
+      <w:r>
+        <w:rPr>
+          <w:bCs/>
+          <w:lang w:val="en-US"/>
+        </w:rPr>
+        <w:t>testsuite</w:t>
+      </w:r>
+      <w:proofErr w:type="spellEnd"/>
+      <w:r>
+        <w:rPr>
+          <w:bCs/>
+          <w:lang w:val="en-US"/>
+        </w:rPr>
+        <w:t xml:space="preserve"> layer to perform testing.</w:t>
+      </w:r>
+    </w:p>
+    <w:p>
+      <w:pPr>
+        <w:rPr>
+          <w:bCs/>
+        </w:rPr>
+      </w:pPr>
+      <w:proofErr w:type="spellStart"/>
+      <w:r>
+        <w:rPr>
+          <w:b/>
+          <w:bCs/>
+        </w:rPr>
+        <w:t>FileFilter</w:t>
+      </w:r>
+      <w:proofErr w:type="spellEnd"/>
+      <w:r>
+        <w:rPr>
+          <w:b/>
+          <w:bCs/>
+        </w:rPr>
+        <w:t>:</w:t>
+      </w:r>
+      <w:r>
+        <w:rPr>
+          <w:bCs/>
+        </w:rPr>
+        <w:t xml:space="preserve"> In file filter the open and exit operations are working but we are still implementing and working on with save and save as option.</w:t>
+      </w:r>
+    </w:p>
+    <w:p>
+      <w:pPr>
+        <w:rPr>
+          <w:bCs/>
+        </w:rPr>
+      </w:pPr>
+      <w:proofErr w:type="spellStart"/>
+      <w:r>
+        <w:rPr>
+          <w:b/>
+          <w:bCs/>
+        </w:rPr>
+        <w:t>AddStates</w:t>
+      </w:r>
+      <w:proofErr w:type="spellEnd"/>
+      <w:r>
+        <w:rPr>
+          <w:b/>
+          <w:bCs/>
+        </w:rPr>
+        <w:t>:</w:t>
+      </w:r>
+      <w:r>
+        <w:rPr>
+          <w:bCs/>
+        </w:rPr>
+        <w:t xml:space="preserve"> All states are manageable but still we are in t</w:t>
+      </w:r>
+      <w:r>
+        <w:rPr>
+          <w:bCs/>
+        </w:rPr>
+        <w:t>he developing and testing stage</w:t>
+      </w:r>
+      <w:r>
+        <w:rPr>
+          <w:bCs/>
+        </w:rPr>
+        <w:t>.</w:t>
+      </w:r>
+    </w:p>
+    <w:p>
+      <w:pPr>
+        <w:rPr>
+          <w:bCs/>
+        </w:rPr>
+      </w:pPr>
+      <w:r>
+        <w:rPr>
+          <w:b/>
+          <w:bCs/>
+        </w:rPr>
+        <w:t>Camera:</w:t>
+      </w:r>
+      <w:r>
+        <w:rPr>
+          <w:bCs/>
+        </w:rPr>
+        <w:t xml:space="preserve"> The main</w:t>
+      </w:r>
+      <w:r>
+        <w:rPr>
+          <w:bCs/>
+        </w:rPr>
+        <w:t xml:space="preserve"> functions are zoom in zoom </w:t>
+      </w:r>
+      <w:proofErr w:type="spellStart"/>
+      <w:proofErr w:type="gramStart"/>
+      <w:r>
+        <w:rPr>
+          <w:bCs/>
+        </w:rPr>
+        <w:t>out</w:t>
+      </w:r>
+      <w:r>
+        <w:rPr>
+          <w:bCs/>
+        </w:rPr>
+        <w:t>,The</w:t>
+      </w:r>
+      <w:proofErr w:type="spellEnd"/>
+      <w:proofErr w:type="gramEnd"/>
+      <w:r>
+        <w:rPr>
+          <w:bCs/>
+        </w:rPr>
+        <w:t xml:space="preserve"> functions are coded properly but while testing there are some warnings but still the functions are in implementation level.</w:t>
+      </w:r>
+    </w:p>
+    <w:p>
+      <w:pPr>
+        <w:rPr>
+          <w:bCs/>
+        </w:rPr>
+      </w:pPr>
+      <w:r>
+        <w:rPr>
+          <w:b/>
+          <w:bCs/>
+        </w:rPr>
+        <w:t>Shape:</w:t>
+      </w:r>
+      <w:r>
+        <w:rPr>
+          <w:bCs/>
+        </w:rPr>
+        <w:t xml:space="preserve"> It has functionalities to move the components on the slide anywhere in x-y direction.</w:t>
+      </w:r>
+      <w:r>
+        <w:rPr>
+          <w:bCs/>
+        </w:rPr>
+        <w:t xml:space="preserve"> </w:t>
+      </w:r>
+      <w:r>
+        <w:rPr>
+          <w:bCs/>
+        </w:rPr>
+        <w:t>The orientations are coded properly but we are still in the testing level we are facing some error while testing.</w:t>
+      </w:r>
+      <w:r>
+        <w:rPr>
+          <w:bCs/>
+        </w:rPr>
+        <w:t xml:space="preserve"> </w:t>
+      </w:r>
+      <w:r>
+        <w:rPr>
+          <w:bCs/>
+        </w:rPr>
+        <w:t xml:space="preserve">The </w:t>
+      </w:r>
+      <w:proofErr w:type="spellStart"/>
+      <w:proofErr w:type="gramStart"/>
+      <w:r>
+        <w:rPr>
+          <w:bCs/>
+        </w:rPr>
+        <w:t>rectangle,line</w:t>
+      </w:r>
+      <w:proofErr w:type="gramEnd"/>
+      <w:r>
+        <w:rPr>
+          <w:bCs/>
+        </w:rPr>
+        <w:t>,circle,oval</w:t>
+      </w:r>
+      <w:proofErr w:type="spellEnd"/>
+      <w:r>
+        <w:rPr>
+          <w:bCs/>
+        </w:rPr>
+        <w:t xml:space="preserve"> are implemented but we are facing issue while drawing on the </w:t>
+      </w:r>
+      <w:proofErr w:type="spellStart"/>
+      <w:r>
+        <w:rPr>
+          <w:bCs/>
+        </w:rPr>
+        <w:t>silde</w:t>
+      </w:r>
+      <w:proofErr w:type="spellEnd"/>
+      <w:r>
+        <w:rPr>
+          <w:bCs/>
+        </w:rPr>
+        <w:t xml:space="preserve"> it will be implemented as soon as possible.</w:t>
+      </w:r>
+    </w:p>
+    <w:p>
+      <w:pPr>
+        <w:rPr>
+          <w:bCs/>
+        </w:rPr>
+      </w:pPr>
+      <w:r>
+        <w:rPr>
+          <w:b/>
+          <w:bCs/>
+        </w:rPr>
+        <w:t>Transition:</w:t>
+      </w:r>
+      <w:r>
+        <w:rPr>
+          <w:bCs/>
+        </w:rPr>
+        <w:t xml:space="preserve"> The transitions of state like next state, previous states are still in the developing stage.</w:t>
+      </w:r>
+    </w:p>
+    <w:p>
+      <w:pPr>
+        <w:rPr>
+          <w:b/>
+          <w:bCs/>
+        </w:rPr>
+      </w:pPr>
+      <w:r>
+        <w:rPr>
+          <w:b/>
+          <w:bCs/>
+        </w:rPr>
+        <w:t>View</w:t>
+      </w:r>
+    </w:p>
+    <w:p>
+      <w:pPr>
+        <w:rPr>
+          <w:bCs/>
+        </w:rPr>
+      </w:pPr>
+      <w:r>
+        <w:rPr>
+          <w:bCs/>
+        </w:rPr>
+        <w:t xml:space="preserve">This layer handles user interaction. Its main job is to make sure the data is presented to the user in a readable and user friendly. The other function is to is submitting or generating the user actions to the Controller along with the user data that are provided. This layer handles the user interaction allows you to change the functions in </w:t>
+      </w:r>
+      <w:proofErr w:type="spellStart"/>
+      <w:r>
+        <w:rPr>
+          <w:bCs/>
+        </w:rPr>
+        <w:t>preezoom</w:t>
+      </w:r>
+      <w:proofErr w:type="spellEnd"/>
+      <w:r>
+        <w:rPr>
+          <w:bCs/>
+        </w:rPr>
+        <w:t xml:space="preserve"> presentation software  according to the user needs .While testing this layer, some of the classes operation are tested and implemented and some of the class operations are still in the testing stage.</w:t>
+      </w:r>
+    </w:p>
+    <w:p>
+      <w:pPr>
+        <w:rPr>
+          <w:bCs/>
+        </w:rPr>
+      </w:pPr>
+      <w:r>
+        <w:rPr>
+          <w:bCs/>
+        </w:rPr>
+        <w:t xml:space="preserve"> </w:t>
+      </w:r>
+      <w:proofErr w:type="spellStart"/>
+      <w:r>
+        <w:rPr>
+          <w:b/>
+          <w:bCs/>
+        </w:rPr>
+        <w:t>StatesPanel</w:t>
+      </w:r>
+      <w:proofErr w:type="spellEnd"/>
+      <w:r>
+        <w:rPr>
+          <w:b/>
+          <w:bCs/>
+        </w:rPr>
+        <w:t>:</w:t>
+      </w:r>
+      <w:r>
+        <w:rPr>
+          <w:bCs/>
+        </w:rPr>
+        <w:t xml:space="preserve"> The slide panel is working in a perfect manner. The test results are generated </w:t>
+      </w:r>
+      <w:proofErr w:type="spellStart"/>
+      <w:r>
+        <w:rPr>
+          <w:bCs/>
+        </w:rPr>
+        <w:t>automatincally</w:t>
+      </w:r>
+      <w:proofErr w:type="spellEnd"/>
+      <w:r>
+        <w:rPr>
+          <w:bCs/>
+        </w:rPr>
+        <w:t xml:space="preserve"> in Junit.</w:t>
+      </w:r>
+    </w:p>
+    <w:p>
+      <w:pPr>
+        <w:rPr>
+          <w:bCs/>
+        </w:rPr>
+      </w:pPr>
+      <w:proofErr w:type="spellStart"/>
+      <w:r>
+        <w:rPr>
+          <w:b/>
+          <w:bCs/>
+        </w:rPr>
+        <w:t>FontChooser</w:t>
+      </w:r>
+      <w:proofErr w:type="spellEnd"/>
+      <w:r>
+        <w:rPr>
+          <w:b/>
+          <w:bCs/>
+        </w:rPr>
+        <w:t xml:space="preserve">: </w:t>
+      </w:r>
+      <w:r>
+        <w:rPr>
+          <w:bCs/>
+        </w:rPr>
+        <w:t>While testing the code runs properly the user can choose the font according to their needs and the feedback is generated and the result is obtained.</w:t>
+      </w:r>
+    </w:p>
+    <w:p>
+      <w:pPr>
+        <w:rPr>
+          <w:bCs/>
+        </w:rPr>
+      </w:pPr>
+      <w:proofErr w:type="spellStart"/>
+      <w:r>
+        <w:rPr>
+          <w:b/>
+          <w:bCs/>
+        </w:rPr>
+        <w:t>FontType</w:t>
+      </w:r>
+      <w:proofErr w:type="spellEnd"/>
+      <w:r>
+        <w:rPr>
+          <w:b/>
+          <w:bCs/>
+        </w:rPr>
+        <w:t>:</w:t>
+      </w:r>
+      <w:r>
+        <w:rPr>
+          <w:bCs/>
+        </w:rPr>
+        <w:t xml:space="preserve"> The font type option is working properly and it is </w:t>
+      </w:r>
+      <w:proofErr w:type="gramStart"/>
+      <w:r>
+        <w:rPr>
+          <w:bCs/>
+        </w:rPr>
+        <w:t>implemented .</w:t>
+      </w:r>
+      <w:proofErr w:type="gramEnd"/>
+      <w:r>
+        <w:rPr>
+          <w:bCs/>
+        </w:rPr>
+        <w:t xml:space="preserve"> The code is tested properly and it is </w:t>
+      </w:r>
+      <w:proofErr w:type="spellStart"/>
+      <w:proofErr w:type="gramStart"/>
+      <w:r>
+        <w:rPr>
+          <w:bCs/>
+        </w:rPr>
+        <w:t>runnable,the</w:t>
+      </w:r>
+      <w:proofErr w:type="spellEnd"/>
+      <w:proofErr w:type="gramEnd"/>
+      <w:r>
+        <w:rPr>
+          <w:bCs/>
+        </w:rPr>
+        <w:t xml:space="preserve"> result is generated.</w:t>
+      </w:r>
+    </w:p>
+    <w:p>
+      <w:pPr>
+        <w:rPr>
+          <w:bCs/>
+        </w:rPr>
+      </w:pPr>
+      <w:proofErr w:type="spellStart"/>
+      <w:r>
+        <w:rPr>
+          <w:b/>
+          <w:bCs/>
+        </w:rPr>
+        <w:t>ColourChooser</w:t>
+      </w:r>
+      <w:proofErr w:type="spellEnd"/>
+      <w:r>
+        <w:rPr>
+          <w:b/>
+          <w:bCs/>
+        </w:rPr>
+        <w:t>:</w:t>
+      </w:r>
+      <w:r>
+        <w:rPr>
+          <w:bCs/>
+        </w:rPr>
+        <w:t xml:space="preserve"> The user can choose the color for text, shapes. like red, pink, blue, green etc., in their slide.</w:t>
+      </w:r>
+      <w:r>
+        <w:rPr>
+          <w:bCs/>
+        </w:rPr>
+        <w:t xml:space="preserve"> </w:t>
+      </w:r>
+      <w:r>
+        <w:rPr>
+          <w:bCs/>
+        </w:rPr>
+        <w:t>The code is tested and it is implemented properly.</w:t>
+      </w:r>
+    </w:p>
+    <w:p>
+      <w:pPr>
+        <w:rPr>
+          <w:b/>
+          <w:bCs/>
+        </w:rPr>
+      </w:pPr>
+      <w:proofErr w:type="spellStart"/>
+      <w:r>
+        <w:rPr>
+          <w:b/>
+          <w:bCs/>
+        </w:rPr>
+        <w:t>MainFrame</w:t>
+      </w:r>
+      <w:proofErr w:type="spellEnd"/>
+      <w:r>
+        <w:rPr>
+          <w:b/>
+          <w:bCs/>
+        </w:rPr>
+        <w:t xml:space="preserve">: </w:t>
+      </w:r>
+      <w:r>
+        <w:rPr>
+          <w:bCs/>
+        </w:rPr>
+        <w:t>The GUI-Graphical User Interface of whole app that’s shows buttons like- File, Home, View, Edi options or functions are tested and it is implemented properly but Camera, Presentation, Transitions, State controller functions ar</w:t>
+      </w:r>
+      <w:r>
+        <w:rPr>
+          <w:bCs/>
+        </w:rPr>
+        <w:t>e still in the developing stage</w:t>
+      </w:r>
+      <w:r>
+        <w:rPr>
+          <w:bCs/>
+        </w:rPr>
+        <w:t>.</w:t>
+      </w:r>
+      <w:r>
+        <w:rPr>
+          <w:bCs/>
+        </w:rPr>
+        <w:t xml:space="preserve"> </w:t>
+      </w:r>
+      <w:r>
+        <w:rPr>
+          <w:bCs/>
+        </w:rPr>
+        <w:t>It will be tested and implemented in the Iteration 2.</w:t>
+      </w:r>
+    </w:p>
+    <w:p>
+      <w:pPr>
+        <w:rPr>
+          <w:b/>
+          <w:bCs/>
+        </w:rPr>
+      </w:pPr>
+    </w:p>
+    <w:p>
+      <w:pPr>
+        <w:rPr>
           <w:b/>
           <w:bCs/>
         </w:rPr>
@@ -662,171 +2370,1045 @@
     </w:p>
     <w:p>
       <w:pPr>
-        <w:rPr>
-          <w:b/>
-          <w:bCs/>
-        </w:rPr>
-      </w:pPr>
-    </w:p>
-    <w:p>
-      <w:pPr>
-        <w:rPr>
-          <w:b/>
-          <w:bCs/>
-        </w:rPr>
-      </w:pPr>
-    </w:p>
-    <w:p>
-      <w:pPr>
-        <w:rPr>
-          <w:b/>
-          <w:bCs/>
-        </w:rPr>
-      </w:pPr>
-    </w:p>
-    <w:p>
-      <w:pPr>
-        <w:rPr>
-          <w:b/>
-          <w:bCs/>
-        </w:rPr>
-      </w:pPr>
-    </w:p>
-    <w:p>
-      <w:pPr>
-        <w:rPr>
-          <w:b/>
-          <w:bCs/>
-        </w:rPr>
-      </w:pPr>
-    </w:p>
-    <w:p>
-      <w:pPr>
-        <w:rPr>
-          <w:b/>
-          <w:bCs/>
-        </w:rPr>
-      </w:pPr>
-    </w:p>
-    <w:p>
-      <w:pPr>
-        <w:rPr>
-          <w:b/>
-          <w:bCs/>
-        </w:rPr>
-      </w:pPr>
-    </w:p>
-    <w:p>
-      <w:pPr>
-        <w:rPr>
-          <w:b/>
-          <w:bCs/>
-        </w:rPr>
-      </w:pPr>
-    </w:p>
-    <w:p>
-      <w:pPr>
-        <w:rPr>
-          <w:b/>
-          <w:bCs/>
-        </w:rPr>
-      </w:pPr>
-    </w:p>
-    <w:p>
-      <w:pPr>
-        <w:rPr>
-          <w:b/>
-          <w:bCs/>
-        </w:rPr>
-      </w:pPr>
-    </w:p>
-    <w:p>
-      <w:pPr>
-        <w:rPr>
-          <w:b/>
-          <w:bCs/>
-        </w:rPr>
-      </w:pPr>
-    </w:p>
-    <w:p>
-      <w:pPr>
-        <w:rPr>
-          <w:b/>
-          <w:bCs/>
-        </w:rPr>
-      </w:pPr>
-    </w:p>
-    <w:p>
-      <w:pPr>
-        <w:rPr>
-          <w:b/>
-          <w:bCs/>
-        </w:rPr>
-      </w:pPr>
-    </w:p>
-    <w:p>
-      <w:pPr>
-        <w:rPr>
-          <w:b/>
-          <w:bCs/>
-        </w:rPr>
-      </w:pPr>
-    </w:p>
-    <w:p>
-      <w:pPr>
-        <w:rPr>
-          <w:b/>
-          <w:bCs/>
-        </w:rPr>
-      </w:pPr>
-    </w:p>
-    <w:p>
-      <w:pPr>
-        <w:rPr>
-          <w:b/>
-          <w:bCs/>
-        </w:rPr>
-      </w:pPr>
-    </w:p>
-    <w:p>
-      <w:pPr>
-        <w:rPr>
-          <w:b/>
-          <w:bCs/>
-        </w:rPr>
-      </w:pPr>
-    </w:p>
-    <w:p>
-      <w:pPr>
-        <w:rPr>
-          <w:b/>
-          <w:bCs/>
-        </w:rPr>
-      </w:pPr>
-    </w:p>
-    <w:p>
-      <w:pPr>
-        <w:rPr>
-          <w:b/>
-          <w:bCs/>
-        </w:rPr>
-      </w:pPr>
-    </w:p>
-    <w:p>
-      <w:pPr>
-        <w:rPr>
-          <w:b/>
-          <w:bCs/>
-        </w:rPr>
-      </w:pPr>
-    </w:p>
-    <w:p>
-      <w:pPr>
-        <w:rPr>
-          <w:b/>
-          <w:bCs/>
-        </w:rPr>
-      </w:pPr>
+        <w:pStyle w:val="NormalWeb"/>
+        <w:spacing w:before="0" w:beforeAutospacing="0" w:after="264" w:afterAutospacing="0"/>
+        <w:rPr>
+          <w:rFonts w:asciiTheme="minorHAnsi" w:hAnsiTheme="minorHAnsi" w:cstheme="minorHAnsi"/>
+          <w:bCs/>
+          <w:sz w:val="22"/>
+          <w:szCs w:val="22"/>
+        </w:rPr>
+      </w:pPr>
+      <w:r>
+        <w:rPr>
+          <w:rFonts w:asciiTheme="minorHAnsi" w:hAnsiTheme="minorHAnsi" w:cstheme="minorHAnsi"/>
+          <w:bCs/>
+          <w:sz w:val="22"/>
+          <w:szCs w:val="22"/>
+        </w:rPr>
+        <w:t xml:space="preserve">To compile and execute the code, we need proper platform to run the project. </w:t>
+      </w:r>
+    </w:p>
+    <w:p>
+      <w:pPr>
+        <w:pStyle w:val="NormalWeb"/>
+        <w:spacing w:before="0" w:beforeAutospacing="0" w:after="264" w:afterAutospacing="0"/>
+        <w:ind w:firstLine="360"/>
+        <w:rPr>
+          <w:rFonts w:asciiTheme="minorHAnsi" w:hAnsiTheme="minorHAnsi" w:cstheme="minorHAnsi"/>
+          <w:color w:val="202124"/>
+          <w:sz w:val="22"/>
+          <w:szCs w:val="22"/>
+          <w:shd w:val="clear" w:color="auto" w:fill="FFFFFF"/>
+        </w:rPr>
+      </w:pPr>
+      <w:r>
+        <w:rPr>
+          <w:rFonts w:asciiTheme="minorHAnsi" w:hAnsiTheme="minorHAnsi" w:cstheme="minorHAnsi"/>
+          <w:bCs/>
+          <w:color w:val="202124"/>
+          <w:sz w:val="22"/>
+          <w:szCs w:val="22"/>
+          <w:shd w:val="clear" w:color="auto" w:fill="FFFFFF"/>
+        </w:rPr>
+        <w:t>-</w:t>
+      </w:r>
+      <w:r>
+        <w:rPr>
+          <w:rFonts w:asciiTheme="minorHAnsi" w:hAnsiTheme="minorHAnsi" w:cstheme="minorHAnsi"/>
+          <w:bCs/>
+          <w:color w:val="202124"/>
+          <w:sz w:val="22"/>
+          <w:szCs w:val="22"/>
+          <w:shd w:val="clear" w:color="auto" w:fill="FFFFFF"/>
+        </w:rPr>
+        <w:t>Java</w:t>
+      </w:r>
+      <w:r>
+        <w:rPr>
+          <w:rFonts w:asciiTheme="minorHAnsi" w:hAnsiTheme="minorHAnsi" w:cstheme="minorHAnsi"/>
+          <w:color w:val="202124"/>
+          <w:sz w:val="22"/>
+          <w:szCs w:val="22"/>
+          <w:shd w:val="clear" w:color="auto" w:fill="FFFFFF"/>
+        </w:rPr>
+        <w:t xml:space="preserve"> SE Development </w:t>
+      </w:r>
+      <w:proofErr w:type="gramStart"/>
+      <w:r>
+        <w:rPr>
+          <w:rFonts w:asciiTheme="minorHAnsi" w:hAnsiTheme="minorHAnsi" w:cstheme="minorHAnsi"/>
+          <w:color w:val="202124"/>
+          <w:sz w:val="22"/>
+          <w:szCs w:val="22"/>
+          <w:shd w:val="clear" w:color="auto" w:fill="FFFFFF"/>
+        </w:rPr>
+        <w:t xml:space="preserve">Kit </w:t>
+      </w:r>
+      <w:r>
+        <w:rPr>
+          <w:rFonts w:asciiTheme="minorHAnsi" w:hAnsiTheme="minorHAnsi" w:cstheme="minorHAnsi"/>
+          <w:color w:val="202124"/>
+          <w:sz w:val="22"/>
+          <w:szCs w:val="22"/>
+          <w:shd w:val="clear" w:color="auto" w:fill="FFFFFF"/>
+        </w:rPr>
+        <w:t>:</w:t>
+      </w:r>
+      <w:proofErr w:type="gramEnd"/>
+    </w:p>
+    <w:p>
+      <w:pPr>
+        <w:pStyle w:val="NormalWeb"/>
+        <w:spacing w:before="0" w:beforeAutospacing="0" w:after="264" w:afterAutospacing="0"/>
+        <w:ind w:left="360"/>
+        <w:rPr>
+          <w:rFonts w:asciiTheme="minorHAnsi" w:hAnsiTheme="minorHAnsi" w:cstheme="minorHAnsi"/>
+          <w:color w:val="202124"/>
+          <w:sz w:val="22"/>
+          <w:szCs w:val="22"/>
+          <w:shd w:val="clear" w:color="auto" w:fill="FFFFFF"/>
+        </w:rPr>
+      </w:pPr>
+      <w:r>
+        <w:rPr>
+          <w:rFonts w:asciiTheme="minorHAnsi" w:hAnsiTheme="minorHAnsi" w:cstheme="minorHAnsi"/>
+          <w:color w:val="202124"/>
+          <w:sz w:val="22"/>
+          <w:szCs w:val="22"/>
+          <w:shd w:val="clear" w:color="auto" w:fill="FFFFFF"/>
+        </w:rPr>
+        <w:t>In order to compile and </w:t>
+      </w:r>
+      <w:r>
+        <w:rPr>
+          <w:rFonts w:asciiTheme="minorHAnsi" w:hAnsiTheme="minorHAnsi" w:cstheme="minorHAnsi"/>
+          <w:bCs/>
+          <w:color w:val="202124"/>
+          <w:sz w:val="22"/>
+          <w:szCs w:val="22"/>
+          <w:shd w:val="clear" w:color="auto" w:fill="FFFFFF"/>
+        </w:rPr>
+        <w:t>execute</w:t>
+      </w:r>
+      <w:r>
+        <w:rPr>
+          <w:rFonts w:asciiTheme="minorHAnsi" w:hAnsiTheme="minorHAnsi" w:cstheme="minorHAnsi"/>
+          <w:color w:val="202124"/>
+          <w:sz w:val="22"/>
+          <w:szCs w:val="22"/>
+          <w:shd w:val="clear" w:color="auto" w:fill="FFFFFF"/>
+        </w:rPr>
+        <w:t> our </w:t>
+      </w:r>
+      <w:r>
+        <w:rPr>
+          <w:rFonts w:asciiTheme="minorHAnsi" w:hAnsiTheme="minorHAnsi" w:cstheme="minorHAnsi"/>
+          <w:bCs/>
+          <w:color w:val="202124"/>
+          <w:sz w:val="22"/>
+          <w:szCs w:val="22"/>
+          <w:shd w:val="clear" w:color="auto" w:fill="FFFFFF"/>
+        </w:rPr>
+        <w:t>Java project</w:t>
+      </w:r>
+      <w:r>
+        <w:rPr>
+          <w:rFonts w:asciiTheme="minorHAnsi" w:hAnsiTheme="minorHAnsi" w:cstheme="minorHAnsi"/>
+          <w:bCs/>
+          <w:color w:val="202124"/>
+          <w:sz w:val="22"/>
+          <w:szCs w:val="22"/>
+          <w:shd w:val="clear" w:color="auto" w:fill="FFFFFF"/>
+        </w:rPr>
+        <w:t xml:space="preserve"> “</w:t>
+      </w:r>
+      <w:proofErr w:type="spellStart"/>
+      <w:r>
+        <w:rPr>
+          <w:rFonts w:asciiTheme="minorHAnsi" w:hAnsiTheme="minorHAnsi" w:cstheme="minorHAnsi"/>
+          <w:bCs/>
+          <w:color w:val="202124"/>
+          <w:sz w:val="22"/>
+          <w:szCs w:val="22"/>
+          <w:shd w:val="clear" w:color="auto" w:fill="FFFFFF"/>
+        </w:rPr>
+        <w:t>Prezoom</w:t>
+      </w:r>
+      <w:proofErr w:type="spellEnd"/>
+      <w:r>
+        <w:rPr>
+          <w:rFonts w:asciiTheme="minorHAnsi" w:hAnsiTheme="minorHAnsi" w:cstheme="minorHAnsi"/>
+          <w:color w:val="202124"/>
+          <w:sz w:val="22"/>
+          <w:szCs w:val="22"/>
+          <w:shd w:val="clear" w:color="auto" w:fill="FFFFFF"/>
+        </w:rPr>
+        <w:t>,</w:t>
+      </w:r>
+      <w:r>
+        <w:rPr>
+          <w:rFonts w:asciiTheme="minorHAnsi" w:hAnsiTheme="minorHAnsi" w:cstheme="minorHAnsi"/>
+          <w:color w:val="202124"/>
+          <w:sz w:val="22"/>
+          <w:szCs w:val="22"/>
+          <w:shd w:val="clear" w:color="auto" w:fill="FFFFFF"/>
+        </w:rPr>
+        <w:t xml:space="preserve"> </w:t>
+      </w:r>
+      <w:r>
+        <w:rPr>
+          <w:rFonts w:asciiTheme="minorHAnsi" w:hAnsiTheme="minorHAnsi" w:cstheme="minorHAnsi"/>
+          <w:color w:val="202124"/>
+          <w:sz w:val="22"/>
+          <w:szCs w:val="22"/>
+          <w:shd w:val="clear" w:color="auto" w:fill="FFFFFF"/>
+        </w:rPr>
+        <w:t>it</w:t>
+      </w:r>
+      <w:r>
+        <w:rPr>
+          <w:rFonts w:asciiTheme="minorHAnsi" w:hAnsiTheme="minorHAnsi" w:cstheme="minorHAnsi"/>
+          <w:color w:val="202124"/>
+          <w:sz w:val="22"/>
+          <w:szCs w:val="22"/>
+          <w:shd w:val="clear" w:color="auto" w:fill="FFFFFF"/>
+        </w:rPr>
+        <w:t> </w:t>
+      </w:r>
+      <w:r>
+        <w:rPr>
+          <w:rFonts w:asciiTheme="minorHAnsi" w:hAnsiTheme="minorHAnsi" w:cstheme="minorHAnsi"/>
+          <w:bCs/>
+          <w:color w:val="202124"/>
+          <w:sz w:val="22"/>
+          <w:szCs w:val="22"/>
+          <w:shd w:val="clear" w:color="auto" w:fill="FFFFFF"/>
+        </w:rPr>
+        <w:t>need to install</w:t>
+      </w:r>
+      <w:r>
+        <w:rPr>
+          <w:rFonts w:asciiTheme="minorHAnsi" w:hAnsiTheme="minorHAnsi" w:cstheme="minorHAnsi"/>
+          <w:color w:val="202124"/>
+          <w:sz w:val="22"/>
+          <w:szCs w:val="22"/>
+          <w:shd w:val="clear" w:color="auto" w:fill="FFFFFF"/>
+        </w:rPr>
+        <w:t> a</w:t>
+      </w:r>
+      <w:r>
+        <w:rPr>
+          <w:rFonts w:asciiTheme="minorHAnsi" w:hAnsiTheme="minorHAnsi" w:cstheme="minorHAnsi"/>
+          <w:color w:val="202124"/>
+          <w:sz w:val="22"/>
+          <w:szCs w:val="22"/>
+          <w:shd w:val="clear" w:color="auto" w:fill="FFFFFF"/>
+        </w:rPr>
+        <w:t xml:space="preserve"> latest version of </w:t>
+      </w:r>
+      <w:r>
+        <w:rPr>
+          <w:rFonts w:asciiTheme="minorHAnsi" w:hAnsiTheme="minorHAnsi" w:cstheme="minorHAnsi"/>
+          <w:color w:val="202124"/>
+          <w:sz w:val="22"/>
+          <w:szCs w:val="22"/>
+          <w:shd w:val="clear" w:color="auto" w:fill="FFFFFF"/>
+        </w:rPr>
+        <w:t>software</w:t>
+      </w:r>
+      <w:r>
+        <w:rPr>
+          <w:rFonts w:asciiTheme="minorHAnsi" w:hAnsiTheme="minorHAnsi" w:cstheme="minorHAnsi"/>
+          <w:color w:val="202124"/>
+          <w:sz w:val="22"/>
+          <w:szCs w:val="22"/>
+          <w:shd w:val="clear" w:color="auto" w:fill="FFFFFF"/>
+        </w:rPr>
+        <w:t xml:space="preserve"> </w:t>
+      </w:r>
+      <w:r>
+        <w:rPr>
+          <w:rFonts w:asciiTheme="minorHAnsi" w:hAnsiTheme="minorHAnsi" w:cstheme="minorHAnsi"/>
+          <w:bCs/>
+          <w:color w:val="202124"/>
+          <w:sz w:val="22"/>
+          <w:szCs w:val="22"/>
+          <w:shd w:val="clear" w:color="auto" w:fill="FFFFFF"/>
+        </w:rPr>
+        <w:t>program</w:t>
+      </w:r>
+      <w:r>
+        <w:rPr>
+          <w:rFonts w:asciiTheme="minorHAnsi" w:hAnsiTheme="minorHAnsi" w:cstheme="minorHAnsi"/>
+          <w:color w:val="202124"/>
+          <w:sz w:val="22"/>
+          <w:szCs w:val="22"/>
+          <w:shd w:val="clear" w:color="auto" w:fill="FFFFFF"/>
+        </w:rPr>
+        <w:t xml:space="preserve"> </w:t>
+      </w:r>
+      <w:r>
+        <w:rPr>
+          <w:rFonts w:asciiTheme="minorHAnsi" w:hAnsiTheme="minorHAnsi" w:cstheme="minorHAnsi"/>
+          <w:color w:val="202124"/>
+          <w:sz w:val="22"/>
+          <w:szCs w:val="22"/>
+          <w:shd w:val="clear" w:color="auto" w:fill="FFFFFF"/>
+        </w:rPr>
+        <w:t>called </w:t>
+      </w:r>
+      <w:r>
+        <w:rPr>
+          <w:rFonts w:asciiTheme="minorHAnsi" w:hAnsiTheme="minorHAnsi" w:cstheme="minorHAnsi"/>
+          <w:bCs/>
+          <w:color w:val="202124"/>
+          <w:sz w:val="22"/>
+          <w:szCs w:val="22"/>
+          <w:shd w:val="clear" w:color="auto" w:fill="FFFFFF"/>
+        </w:rPr>
+        <w:t>Java</w:t>
+      </w:r>
+      <w:r>
+        <w:rPr>
+          <w:rFonts w:asciiTheme="minorHAnsi" w:hAnsiTheme="minorHAnsi" w:cstheme="minorHAnsi"/>
+          <w:color w:val="202124"/>
+          <w:sz w:val="22"/>
+          <w:szCs w:val="22"/>
+          <w:shd w:val="clear" w:color="auto" w:fill="FFFFFF"/>
+        </w:rPr>
+        <w:t> SE Development Kit (or JDK for short, and SE means Standard Edit</w:t>
+      </w:r>
+      <w:r>
+        <w:rPr>
+          <w:rFonts w:asciiTheme="minorHAnsi" w:hAnsiTheme="minorHAnsi" w:cstheme="minorHAnsi"/>
+          <w:color w:val="202124"/>
+          <w:sz w:val="22"/>
+          <w:szCs w:val="22"/>
+          <w:shd w:val="clear" w:color="auto" w:fill="FFFFFF"/>
+        </w:rPr>
+        <w:t>ion).</w:t>
+      </w:r>
+    </w:p>
+    <w:p>
+      <w:pPr>
+        <w:pStyle w:val="NormalWeb"/>
+        <w:spacing w:before="0" w:beforeAutospacing="0" w:after="264" w:afterAutospacing="0"/>
+        <w:ind w:firstLine="360"/>
+        <w:rPr>
+          <w:rFonts w:asciiTheme="minorHAnsi" w:hAnsiTheme="minorHAnsi" w:cstheme="minorHAnsi"/>
+          <w:color w:val="202124"/>
+          <w:sz w:val="22"/>
+          <w:szCs w:val="22"/>
+          <w:shd w:val="clear" w:color="auto" w:fill="FFFFFF"/>
+        </w:rPr>
+      </w:pPr>
+      <w:r>
+        <w:rPr>
+          <w:rFonts w:asciiTheme="minorHAnsi" w:hAnsiTheme="minorHAnsi" w:cstheme="minorHAnsi"/>
+          <w:bCs/>
+          <w:color w:val="202124"/>
+          <w:sz w:val="22"/>
+          <w:szCs w:val="22"/>
+          <w:shd w:val="clear" w:color="auto" w:fill="FFFFFF"/>
+        </w:rPr>
+        <w:t>-</w:t>
+      </w:r>
+      <w:r>
+        <w:rPr>
+          <w:rFonts w:asciiTheme="minorHAnsi" w:hAnsiTheme="minorHAnsi" w:cstheme="minorHAnsi"/>
+          <w:bCs/>
+          <w:color w:val="202124"/>
+          <w:sz w:val="22"/>
+          <w:szCs w:val="22"/>
+          <w:shd w:val="clear" w:color="auto" w:fill="FFFFFF"/>
+        </w:rPr>
+        <w:t>Java</w:t>
+      </w:r>
+      <w:r>
+        <w:rPr>
+          <w:rFonts w:asciiTheme="minorHAnsi" w:hAnsiTheme="minorHAnsi" w:cstheme="minorHAnsi"/>
+          <w:color w:val="202124"/>
+          <w:sz w:val="22"/>
+          <w:szCs w:val="22"/>
+          <w:shd w:val="clear" w:color="auto" w:fill="FFFFFF"/>
+        </w:rPr>
+        <w:t xml:space="preserve"> Runtime </w:t>
+      </w:r>
+      <w:proofErr w:type="gramStart"/>
+      <w:r>
+        <w:rPr>
+          <w:rFonts w:asciiTheme="minorHAnsi" w:hAnsiTheme="minorHAnsi" w:cstheme="minorHAnsi"/>
+          <w:color w:val="202124"/>
+          <w:sz w:val="22"/>
+          <w:szCs w:val="22"/>
+          <w:shd w:val="clear" w:color="auto" w:fill="FFFFFF"/>
+        </w:rPr>
+        <w:t xml:space="preserve">Environment </w:t>
+      </w:r>
+      <w:r>
+        <w:rPr>
+          <w:rFonts w:asciiTheme="minorHAnsi" w:hAnsiTheme="minorHAnsi" w:cstheme="minorHAnsi"/>
+          <w:color w:val="202124"/>
+          <w:sz w:val="22"/>
+          <w:szCs w:val="22"/>
+          <w:shd w:val="clear" w:color="auto" w:fill="FFFFFF"/>
+        </w:rPr>
+        <w:t>:</w:t>
+      </w:r>
+      <w:proofErr w:type="gramEnd"/>
+    </w:p>
+    <w:p>
+      <w:pPr>
+        <w:pStyle w:val="NormalWeb"/>
+        <w:spacing w:before="0" w:beforeAutospacing="0" w:after="264" w:afterAutospacing="0"/>
+        <w:ind w:left="360"/>
+        <w:rPr>
+          <w:rFonts w:asciiTheme="minorHAnsi" w:hAnsiTheme="minorHAnsi" w:cstheme="minorHAnsi"/>
+          <w:color w:val="333333"/>
+          <w:sz w:val="22"/>
+          <w:szCs w:val="22"/>
+          <w:shd w:val="clear" w:color="auto" w:fill="FFFFFF"/>
+        </w:rPr>
+      </w:pPr>
+      <w:r>
+        <w:rPr>
+          <w:rFonts w:asciiTheme="minorHAnsi" w:hAnsiTheme="minorHAnsi" w:cstheme="minorHAnsi"/>
+          <w:color w:val="202124"/>
+          <w:sz w:val="22"/>
+          <w:szCs w:val="22"/>
+          <w:shd w:val="clear" w:color="auto" w:fill="FFFFFF"/>
+        </w:rPr>
+        <w:t>A</w:t>
+      </w:r>
+      <w:r>
+        <w:rPr>
+          <w:rFonts w:asciiTheme="minorHAnsi" w:hAnsiTheme="minorHAnsi" w:cstheme="minorHAnsi"/>
+          <w:color w:val="202124"/>
+          <w:sz w:val="22"/>
+          <w:szCs w:val="22"/>
+          <w:shd w:val="clear" w:color="auto" w:fill="FFFFFF"/>
+        </w:rPr>
+        <w:t xml:space="preserve"> JDK contains</w:t>
+      </w:r>
+      <w:r>
+        <w:rPr>
+          <w:rFonts w:asciiTheme="minorHAnsi" w:hAnsiTheme="minorHAnsi" w:cstheme="minorHAnsi"/>
+          <w:color w:val="202124"/>
+          <w:sz w:val="22"/>
+          <w:szCs w:val="22"/>
+          <w:shd w:val="clear" w:color="auto" w:fill="FFFFFF"/>
+        </w:rPr>
+        <w:t xml:space="preserve"> JRE</w:t>
+      </w:r>
+      <w:r>
+        <w:rPr>
+          <w:rFonts w:asciiTheme="minorHAnsi" w:hAnsiTheme="minorHAnsi" w:cstheme="minorHAnsi"/>
+          <w:color w:val="202124"/>
+          <w:sz w:val="22"/>
+          <w:szCs w:val="22"/>
+          <w:shd w:val="clear" w:color="auto" w:fill="FFFFFF"/>
+        </w:rPr>
+        <w:t xml:space="preserve"> </w:t>
+      </w:r>
+      <w:r>
+        <w:rPr>
+          <w:rFonts w:asciiTheme="minorHAnsi" w:hAnsiTheme="minorHAnsi" w:cstheme="minorHAnsi"/>
+          <w:color w:val="202124"/>
+          <w:sz w:val="22"/>
+          <w:szCs w:val="22"/>
+          <w:shd w:val="clear" w:color="auto" w:fill="FFFFFF"/>
+        </w:rPr>
+        <w:t>(</w:t>
+      </w:r>
+      <w:r>
+        <w:rPr>
+          <w:rFonts w:asciiTheme="minorHAnsi" w:hAnsiTheme="minorHAnsi" w:cstheme="minorHAnsi"/>
+          <w:bCs/>
+          <w:color w:val="202124"/>
+          <w:sz w:val="22"/>
+          <w:szCs w:val="22"/>
+          <w:shd w:val="clear" w:color="auto" w:fill="FFFFFF"/>
+        </w:rPr>
+        <w:t>Java</w:t>
+      </w:r>
+      <w:r>
+        <w:rPr>
+          <w:rFonts w:asciiTheme="minorHAnsi" w:hAnsiTheme="minorHAnsi" w:cstheme="minorHAnsi"/>
+          <w:color w:val="202124"/>
+          <w:sz w:val="22"/>
+          <w:szCs w:val="22"/>
+          <w:shd w:val="clear" w:color="auto" w:fill="FFFFFF"/>
+        </w:rPr>
+        <w:t xml:space="preserve"> Runtime Environment) </w:t>
+      </w:r>
+      <w:r>
+        <w:rPr>
+          <w:rFonts w:asciiTheme="minorHAnsi" w:hAnsiTheme="minorHAnsi" w:cstheme="minorHAnsi"/>
+          <w:color w:val="202124"/>
+          <w:sz w:val="22"/>
+          <w:szCs w:val="22"/>
+          <w:shd w:val="clear" w:color="auto" w:fill="FFFFFF"/>
+        </w:rPr>
+        <w:t>b</w:t>
+      </w:r>
+      <w:r>
+        <w:rPr>
+          <w:rFonts w:asciiTheme="minorHAnsi" w:hAnsiTheme="minorHAnsi" w:cstheme="minorHAnsi"/>
+          <w:color w:val="202124"/>
+          <w:sz w:val="22"/>
+          <w:szCs w:val="22"/>
+          <w:shd w:val="clear" w:color="auto" w:fill="FFFFFF"/>
+        </w:rPr>
+        <w:t xml:space="preserve">asically </w:t>
+      </w:r>
+      <w:r>
+        <w:rPr>
+          <w:rFonts w:asciiTheme="minorHAnsi" w:hAnsiTheme="minorHAnsi" w:cstheme="minorHAnsi"/>
+          <w:color w:val="202124"/>
+          <w:sz w:val="22"/>
+          <w:szCs w:val="22"/>
+          <w:shd w:val="clear" w:color="auto" w:fill="FFFFFF"/>
+        </w:rPr>
+        <w:t>which</w:t>
+      </w:r>
+      <w:r>
+        <w:rPr>
+          <w:rFonts w:asciiTheme="minorHAnsi" w:hAnsiTheme="minorHAnsi" w:cstheme="minorHAnsi"/>
+          <w:color w:val="202124"/>
+          <w:sz w:val="22"/>
+          <w:szCs w:val="22"/>
+          <w:shd w:val="clear" w:color="auto" w:fill="FFFFFF"/>
+        </w:rPr>
+        <w:t xml:space="preserve"> is the core of the </w:t>
+      </w:r>
+      <w:r>
+        <w:rPr>
+          <w:rFonts w:asciiTheme="minorHAnsi" w:hAnsiTheme="minorHAnsi" w:cstheme="minorHAnsi"/>
+          <w:bCs/>
+          <w:color w:val="202124"/>
+          <w:sz w:val="22"/>
+          <w:szCs w:val="22"/>
+          <w:shd w:val="clear" w:color="auto" w:fill="FFFFFF"/>
+        </w:rPr>
+        <w:t>Java</w:t>
+      </w:r>
+      <w:r>
+        <w:rPr>
+          <w:rFonts w:asciiTheme="minorHAnsi" w:hAnsiTheme="minorHAnsi" w:cstheme="minorHAnsi"/>
+          <w:color w:val="202124"/>
+          <w:sz w:val="22"/>
+          <w:szCs w:val="22"/>
+          <w:shd w:val="clear" w:color="auto" w:fill="FFFFFF"/>
+        </w:rPr>
+        <w:t> platform that enables </w:t>
+      </w:r>
+      <w:r>
+        <w:rPr>
+          <w:rFonts w:asciiTheme="minorHAnsi" w:hAnsiTheme="minorHAnsi" w:cstheme="minorHAnsi"/>
+          <w:bCs/>
+          <w:color w:val="202124"/>
+          <w:sz w:val="22"/>
+          <w:szCs w:val="22"/>
+          <w:shd w:val="clear" w:color="auto" w:fill="FFFFFF"/>
+        </w:rPr>
+        <w:t>running Java programs</w:t>
+      </w:r>
+      <w:r>
+        <w:rPr>
+          <w:rFonts w:asciiTheme="minorHAnsi" w:hAnsiTheme="minorHAnsi" w:cstheme="minorHAnsi"/>
+          <w:color w:val="202124"/>
+          <w:sz w:val="22"/>
+          <w:szCs w:val="22"/>
+          <w:shd w:val="clear" w:color="auto" w:fill="FFFFFF"/>
+        </w:rPr>
+        <w:t> on the</w:t>
+      </w:r>
+      <w:r>
+        <w:rPr>
+          <w:rFonts w:asciiTheme="minorHAnsi" w:hAnsiTheme="minorHAnsi" w:cstheme="minorHAnsi"/>
+          <w:color w:val="202124"/>
+          <w:sz w:val="22"/>
+          <w:szCs w:val="22"/>
+          <w:shd w:val="clear" w:color="auto" w:fill="FFFFFF"/>
+        </w:rPr>
+        <w:t xml:space="preserve"> computer.</w:t>
+      </w:r>
+      <w:r>
+        <w:rPr>
+          <w:rFonts w:asciiTheme="minorHAnsi" w:hAnsiTheme="minorHAnsi" w:cstheme="minorHAnsi"/>
+          <w:color w:val="202124"/>
+          <w:sz w:val="22"/>
+          <w:szCs w:val="22"/>
+          <w:shd w:val="clear" w:color="auto" w:fill="FFFFFF"/>
+        </w:rPr>
+        <w:t xml:space="preserve"> </w:t>
+      </w:r>
+      <w:r>
+        <w:rPr>
+          <w:rFonts w:asciiTheme="minorHAnsi" w:hAnsiTheme="minorHAnsi" w:cstheme="minorHAnsi"/>
+          <w:color w:val="333333"/>
+          <w:sz w:val="22"/>
+          <w:szCs w:val="22"/>
+          <w:shd w:val="clear" w:color="auto" w:fill="FFFFFF"/>
+        </w:rPr>
+        <w:t>The JRE includes </w:t>
+      </w:r>
+      <w:r>
+        <w:rPr>
+          <w:rStyle w:val="Strong"/>
+          <w:rFonts w:asciiTheme="minorHAnsi" w:hAnsiTheme="minorHAnsi" w:cstheme="minorHAnsi"/>
+          <w:b w:val="0"/>
+          <w:color w:val="333333"/>
+          <w:sz w:val="22"/>
+          <w:szCs w:val="22"/>
+          <w:shd w:val="clear" w:color="auto" w:fill="FFFFFF"/>
+        </w:rPr>
+        <w:t>JVM</w:t>
+      </w:r>
+      <w:r>
+        <w:rPr>
+          <w:rStyle w:val="Strong"/>
+          <w:rFonts w:asciiTheme="minorHAnsi" w:hAnsiTheme="minorHAnsi" w:cstheme="minorHAnsi"/>
+          <w:color w:val="333333"/>
+          <w:sz w:val="22"/>
+          <w:szCs w:val="22"/>
+          <w:shd w:val="clear" w:color="auto" w:fill="FFFFFF"/>
+        </w:rPr>
+        <w:t> </w:t>
+      </w:r>
+      <w:r>
+        <w:rPr>
+          <w:rStyle w:val="Emphasis"/>
+          <w:rFonts w:asciiTheme="minorHAnsi" w:hAnsiTheme="minorHAnsi" w:cstheme="minorHAnsi"/>
+          <w:color w:val="333333"/>
+          <w:sz w:val="22"/>
+          <w:szCs w:val="22"/>
+          <w:shd w:val="clear" w:color="auto" w:fill="FFFFFF"/>
+        </w:rPr>
+        <w:t>(Java Virtual Machine)</w:t>
+      </w:r>
+      <w:r>
+        <w:rPr>
+          <w:rFonts w:asciiTheme="minorHAnsi" w:hAnsiTheme="minorHAnsi" w:cstheme="minorHAnsi"/>
+          <w:color w:val="333333"/>
+          <w:sz w:val="22"/>
+          <w:szCs w:val="22"/>
+          <w:shd w:val="clear" w:color="auto" w:fill="FFFFFF"/>
+        </w:rPr>
+        <w:t> that runs Java programs by translating from bytecode to platform-dependent code and executes them (Java programs are compiled into an intermediate f</w:t>
+      </w:r>
+      <w:r>
+        <w:rPr>
+          <w:rFonts w:asciiTheme="minorHAnsi" w:hAnsiTheme="minorHAnsi" w:cstheme="minorHAnsi"/>
+          <w:color w:val="333333"/>
+          <w:sz w:val="22"/>
+          <w:szCs w:val="22"/>
+          <w:shd w:val="clear" w:color="auto" w:fill="FFFFFF"/>
+        </w:rPr>
+        <w:t>orm called bytecode).</w:t>
+      </w:r>
+    </w:p>
+    <w:p>
+      <w:pPr>
+        <w:pStyle w:val="NormalWeb"/>
+        <w:spacing w:before="0" w:beforeAutospacing="0" w:after="264" w:afterAutospacing="0"/>
+        <w:ind w:firstLine="360"/>
+        <w:rPr>
+          <w:rFonts w:asciiTheme="minorHAnsi" w:hAnsiTheme="minorHAnsi" w:cstheme="minorHAnsi"/>
+          <w:color w:val="202124"/>
+          <w:sz w:val="22"/>
+          <w:szCs w:val="22"/>
+          <w:shd w:val="clear" w:color="auto" w:fill="FFFFFF"/>
+        </w:rPr>
+      </w:pPr>
+      <w:r>
+        <w:rPr>
+          <w:rFonts w:asciiTheme="minorHAnsi" w:hAnsiTheme="minorHAnsi" w:cstheme="minorHAnsi"/>
+          <w:color w:val="000000"/>
+          <w:sz w:val="22"/>
+          <w:szCs w:val="22"/>
+        </w:rPr>
+        <w:t>-</w:t>
+      </w:r>
+      <w:r>
+        <w:rPr>
+          <w:rFonts w:asciiTheme="minorHAnsi" w:hAnsiTheme="minorHAnsi" w:cstheme="minorHAnsi"/>
+          <w:color w:val="000000"/>
+          <w:sz w:val="22"/>
+          <w:szCs w:val="22"/>
+        </w:rPr>
+        <w:t xml:space="preserve">Operating </w:t>
+      </w:r>
+      <w:proofErr w:type="gramStart"/>
+      <w:r>
+        <w:rPr>
+          <w:rFonts w:asciiTheme="minorHAnsi" w:hAnsiTheme="minorHAnsi" w:cstheme="minorHAnsi"/>
+          <w:color w:val="000000"/>
+          <w:sz w:val="22"/>
+          <w:szCs w:val="22"/>
+        </w:rPr>
+        <w:t>system</w:t>
+      </w:r>
+      <w:r>
+        <w:rPr>
+          <w:rFonts w:asciiTheme="minorHAnsi" w:hAnsiTheme="minorHAnsi" w:cstheme="minorHAnsi"/>
+          <w:color w:val="000000"/>
+          <w:sz w:val="22"/>
+          <w:szCs w:val="22"/>
+        </w:rPr>
+        <w:t xml:space="preserve"> :</w:t>
+      </w:r>
+      <w:proofErr w:type="gramEnd"/>
+    </w:p>
+    <w:p>
+      <w:pPr>
+        <w:pStyle w:val="NormalWeb"/>
+        <w:spacing w:before="0" w:beforeAutospacing="0" w:after="264" w:afterAutospacing="0"/>
+        <w:ind w:left="360"/>
+        <w:rPr>
+          <w:rFonts w:asciiTheme="minorHAnsi" w:hAnsiTheme="minorHAnsi" w:cstheme="minorHAnsi"/>
+          <w:color w:val="000000"/>
+          <w:sz w:val="22"/>
+          <w:szCs w:val="22"/>
+        </w:rPr>
+      </w:pPr>
+      <w:r>
+        <w:rPr>
+          <w:rFonts w:asciiTheme="minorHAnsi" w:hAnsiTheme="minorHAnsi" w:cstheme="minorHAnsi"/>
+          <w:color w:val="000000"/>
+          <w:sz w:val="22"/>
+          <w:szCs w:val="22"/>
+        </w:rPr>
+        <w:t xml:space="preserve">For compiling and executing, operating system windows, Mac or </w:t>
+      </w:r>
+      <w:proofErr w:type="spellStart"/>
+      <w:r>
+        <w:rPr>
+          <w:rFonts w:asciiTheme="minorHAnsi" w:hAnsiTheme="minorHAnsi" w:cstheme="minorHAnsi"/>
+          <w:color w:val="000000"/>
+          <w:sz w:val="22"/>
+          <w:szCs w:val="22"/>
+        </w:rPr>
+        <w:t>Linax</w:t>
+      </w:r>
+      <w:proofErr w:type="spellEnd"/>
+      <w:r>
+        <w:rPr>
+          <w:rFonts w:asciiTheme="minorHAnsi" w:hAnsiTheme="minorHAnsi" w:cstheme="minorHAnsi"/>
+          <w:color w:val="000000"/>
+          <w:sz w:val="22"/>
+          <w:szCs w:val="22"/>
+        </w:rPr>
+        <w:t xml:space="preserve"> is suitable for our java project </w:t>
+      </w:r>
+      <w:proofErr w:type="spellStart"/>
+      <w:r>
+        <w:rPr>
+          <w:rFonts w:asciiTheme="minorHAnsi" w:hAnsiTheme="minorHAnsi" w:cstheme="minorHAnsi"/>
+          <w:color w:val="000000"/>
+          <w:sz w:val="22"/>
+          <w:szCs w:val="22"/>
+        </w:rPr>
+        <w:t>PreZoom</w:t>
+      </w:r>
+      <w:proofErr w:type="spellEnd"/>
+      <w:r>
+        <w:rPr>
+          <w:rFonts w:asciiTheme="minorHAnsi" w:hAnsiTheme="minorHAnsi" w:cstheme="minorHAnsi"/>
+          <w:color w:val="000000"/>
+          <w:sz w:val="22"/>
+          <w:szCs w:val="22"/>
+        </w:rPr>
+        <w:t>.</w:t>
+      </w:r>
+    </w:p>
+    <w:p>
+      <w:pPr>
+        <w:pStyle w:val="NormalWeb"/>
+        <w:spacing w:before="0" w:beforeAutospacing="0" w:after="264" w:afterAutospacing="0"/>
+        <w:ind w:firstLine="360"/>
+        <w:rPr>
+          <w:rFonts w:asciiTheme="minorHAnsi" w:hAnsiTheme="minorHAnsi" w:cstheme="minorHAnsi"/>
+          <w:color w:val="202124"/>
+          <w:sz w:val="22"/>
+          <w:szCs w:val="22"/>
+          <w:shd w:val="clear" w:color="auto" w:fill="FFFFFF"/>
+        </w:rPr>
+      </w:pPr>
+      <w:r>
+        <w:rPr>
+          <w:rFonts w:asciiTheme="minorHAnsi" w:hAnsiTheme="minorHAnsi" w:cstheme="minorHAnsi"/>
+          <w:color w:val="000000"/>
+          <w:sz w:val="22"/>
+          <w:szCs w:val="22"/>
+        </w:rPr>
+        <w:t>-</w:t>
+      </w:r>
+      <w:r>
+        <w:rPr>
+          <w:rFonts w:asciiTheme="minorHAnsi" w:hAnsiTheme="minorHAnsi" w:cstheme="minorHAnsi"/>
+          <w:color w:val="000000"/>
+          <w:sz w:val="22"/>
+          <w:szCs w:val="22"/>
+        </w:rPr>
+        <w:t xml:space="preserve">Text </w:t>
+      </w:r>
+      <w:proofErr w:type="gramStart"/>
+      <w:r>
+        <w:rPr>
+          <w:rFonts w:asciiTheme="minorHAnsi" w:hAnsiTheme="minorHAnsi" w:cstheme="minorHAnsi"/>
+          <w:color w:val="000000"/>
+          <w:sz w:val="22"/>
+          <w:szCs w:val="22"/>
+        </w:rPr>
+        <w:t>Editor :</w:t>
+      </w:r>
+      <w:proofErr w:type="gramEnd"/>
+      <w:r>
+        <w:rPr>
+          <w:rFonts w:asciiTheme="minorHAnsi" w:hAnsiTheme="minorHAnsi" w:cstheme="minorHAnsi"/>
+          <w:color w:val="000000"/>
+          <w:sz w:val="22"/>
+          <w:szCs w:val="22"/>
+        </w:rPr>
+        <w:t xml:space="preserve"> </w:t>
+      </w:r>
+    </w:p>
+    <w:p>
+      <w:pPr>
+        <w:pStyle w:val="NormalWeb"/>
+        <w:spacing w:before="0" w:beforeAutospacing="0" w:after="264" w:afterAutospacing="0"/>
+        <w:ind w:left="360"/>
+        <w:rPr>
+          <w:rFonts w:asciiTheme="minorHAnsi" w:hAnsiTheme="minorHAnsi" w:cstheme="minorHAnsi"/>
+          <w:color w:val="000000"/>
+          <w:sz w:val="22"/>
+          <w:szCs w:val="22"/>
+        </w:rPr>
+      </w:pPr>
+      <w:r>
+        <w:rPr>
+          <w:rFonts w:asciiTheme="minorHAnsi" w:hAnsiTheme="minorHAnsi" w:cstheme="minorHAnsi"/>
+          <w:color w:val="000000"/>
+          <w:sz w:val="22"/>
+          <w:szCs w:val="22"/>
+        </w:rPr>
+        <w:t>To code for the program, a text editor</w:t>
+      </w:r>
+      <w:r>
+        <w:rPr>
+          <w:rFonts w:asciiTheme="minorHAnsi" w:hAnsiTheme="minorHAnsi" w:cstheme="minorHAnsi"/>
+          <w:color w:val="000000"/>
+          <w:sz w:val="22"/>
+          <w:szCs w:val="22"/>
+        </w:rPr>
+        <w:t xml:space="preserve"> </w:t>
+      </w:r>
+      <w:r>
+        <w:rPr>
+          <w:rFonts w:asciiTheme="minorHAnsi" w:hAnsiTheme="minorHAnsi" w:cstheme="minorHAnsi"/>
+          <w:color w:val="000000"/>
+          <w:sz w:val="22"/>
+          <w:szCs w:val="22"/>
+        </w:rPr>
+        <w:t>ec</w:t>
+      </w:r>
+      <w:r>
+        <w:rPr>
+          <w:rFonts w:asciiTheme="minorHAnsi" w:hAnsiTheme="minorHAnsi" w:cstheme="minorHAnsi"/>
+          <w:color w:val="000000"/>
+          <w:sz w:val="22"/>
+          <w:szCs w:val="22"/>
+        </w:rPr>
+        <w:t>lipse</w:t>
+      </w:r>
+      <w:r>
+        <w:rPr>
+          <w:rFonts w:asciiTheme="minorHAnsi" w:hAnsiTheme="minorHAnsi" w:cstheme="minorHAnsi"/>
+          <w:color w:val="000000"/>
+          <w:sz w:val="22"/>
+          <w:szCs w:val="22"/>
+        </w:rPr>
+        <w:t xml:space="preserve"> has been used. Any text editor is fine such as </w:t>
+      </w:r>
+      <w:proofErr w:type="spellStart"/>
+      <w:r>
+        <w:rPr>
+          <w:rFonts w:asciiTheme="minorHAnsi" w:hAnsiTheme="minorHAnsi" w:cstheme="minorHAnsi"/>
+          <w:color w:val="000000"/>
+          <w:sz w:val="22"/>
+          <w:szCs w:val="22"/>
+        </w:rPr>
+        <w:t>netbeans</w:t>
+      </w:r>
+      <w:proofErr w:type="spellEnd"/>
+      <w:r>
+        <w:rPr>
+          <w:rFonts w:asciiTheme="minorHAnsi" w:hAnsiTheme="minorHAnsi" w:cstheme="minorHAnsi"/>
+          <w:color w:val="000000"/>
+          <w:sz w:val="22"/>
+          <w:szCs w:val="22"/>
+        </w:rPr>
+        <w:t xml:space="preserve">, </w:t>
+      </w:r>
+      <w:proofErr w:type="spellStart"/>
+      <w:r>
+        <w:rPr>
+          <w:rFonts w:asciiTheme="minorHAnsi" w:hAnsiTheme="minorHAnsi" w:cstheme="minorHAnsi"/>
+          <w:color w:val="000000"/>
+          <w:sz w:val="22"/>
+          <w:szCs w:val="22"/>
+        </w:rPr>
+        <w:t>codeblocks</w:t>
+      </w:r>
+      <w:proofErr w:type="spellEnd"/>
+      <w:r>
+        <w:rPr>
+          <w:rFonts w:asciiTheme="minorHAnsi" w:hAnsiTheme="minorHAnsi" w:cstheme="minorHAnsi"/>
+          <w:color w:val="000000"/>
+          <w:sz w:val="22"/>
+          <w:szCs w:val="22"/>
+        </w:rPr>
+        <w:t xml:space="preserve">. </w:t>
+      </w:r>
+    </w:p>
+    <w:p>
+      <w:pPr>
+        <w:pStyle w:val="NormalWeb"/>
+        <w:spacing w:before="0" w:beforeAutospacing="0" w:after="264" w:afterAutospacing="0"/>
+        <w:ind w:firstLine="360"/>
+        <w:rPr>
+          <w:rFonts w:asciiTheme="minorHAnsi" w:hAnsiTheme="minorHAnsi" w:cstheme="minorHAnsi"/>
+          <w:color w:val="000000"/>
+          <w:sz w:val="22"/>
+          <w:szCs w:val="22"/>
+        </w:rPr>
+      </w:pPr>
+      <w:r>
+        <w:rPr>
+          <w:rFonts w:asciiTheme="minorHAnsi" w:hAnsiTheme="minorHAnsi" w:cstheme="minorHAnsi"/>
+          <w:color w:val="000000"/>
+          <w:sz w:val="22"/>
+          <w:szCs w:val="22"/>
+        </w:rPr>
+        <w:t>-</w:t>
+      </w:r>
+      <w:r>
+        <w:rPr>
+          <w:rFonts w:asciiTheme="minorHAnsi" w:hAnsiTheme="minorHAnsi" w:cstheme="minorHAnsi"/>
+          <w:color w:val="000000"/>
+          <w:sz w:val="22"/>
+          <w:szCs w:val="22"/>
+        </w:rPr>
+        <w:t xml:space="preserve">JTattoo: </w:t>
+      </w:r>
+    </w:p>
+    <w:p>
+      <w:pPr>
+        <w:pStyle w:val="NormalWeb"/>
+        <w:spacing w:before="0" w:beforeAutospacing="0" w:after="264" w:afterAutospacing="0"/>
+        <w:ind w:left="360"/>
+        <w:rPr>
+          <w:rFonts w:asciiTheme="minorHAnsi" w:hAnsiTheme="minorHAnsi" w:cstheme="minorHAnsi"/>
+          <w:color w:val="202124"/>
+          <w:sz w:val="22"/>
+          <w:szCs w:val="22"/>
+          <w:shd w:val="clear" w:color="auto" w:fill="FFFFFF"/>
+        </w:rPr>
+      </w:pPr>
+      <w:r>
+        <w:rPr>
+          <w:rFonts w:asciiTheme="minorHAnsi" w:hAnsiTheme="minorHAnsi" w:cstheme="minorHAnsi"/>
+          <w:color w:val="000000"/>
+          <w:sz w:val="22"/>
+          <w:szCs w:val="22"/>
+        </w:rPr>
+        <w:t>To improve application with a</w:t>
+      </w:r>
+      <w:r>
+        <w:rPr>
+          <w:rFonts w:asciiTheme="minorHAnsi" w:hAnsiTheme="minorHAnsi" w:cstheme="minorHAnsi"/>
+          <w:color w:val="000000"/>
+          <w:sz w:val="22"/>
+          <w:szCs w:val="22"/>
+        </w:rPr>
+        <w:t xml:space="preserve"> user interface, </w:t>
+      </w:r>
+      <w:proofErr w:type="spellStart"/>
+      <w:r>
+        <w:rPr>
+          <w:rFonts w:asciiTheme="minorHAnsi" w:hAnsiTheme="minorHAnsi" w:cstheme="minorHAnsi"/>
+          <w:color w:val="000000"/>
+          <w:sz w:val="22"/>
+          <w:szCs w:val="22"/>
+        </w:rPr>
+        <w:t>Jtattoo</w:t>
+      </w:r>
+      <w:proofErr w:type="spellEnd"/>
+      <w:r>
+        <w:rPr>
+          <w:rFonts w:asciiTheme="minorHAnsi" w:hAnsiTheme="minorHAnsi" w:cstheme="minorHAnsi"/>
+          <w:color w:val="000000"/>
+          <w:sz w:val="22"/>
+          <w:szCs w:val="22"/>
+        </w:rPr>
+        <w:t xml:space="preserve"> has used which consists of several different Look </w:t>
+      </w:r>
+      <w:r>
+        <w:rPr>
+          <w:rFonts w:asciiTheme="minorHAnsi" w:hAnsiTheme="minorHAnsi" w:cstheme="minorHAnsi"/>
+          <w:color w:val="000000"/>
+          <w:sz w:val="22"/>
+          <w:szCs w:val="22"/>
+        </w:rPr>
+        <w:t>for s</w:t>
+      </w:r>
+      <w:r>
+        <w:rPr>
+          <w:rFonts w:asciiTheme="minorHAnsi" w:hAnsiTheme="minorHAnsi" w:cstheme="minorHAnsi"/>
+          <w:color w:val="000000"/>
+          <w:sz w:val="22"/>
+          <w:szCs w:val="22"/>
+        </w:rPr>
+        <w:t>wing</w:t>
+      </w:r>
+      <w:r>
+        <w:rPr>
+          <w:rFonts w:asciiTheme="minorHAnsi" w:hAnsiTheme="minorHAnsi" w:cstheme="minorHAnsi"/>
+          <w:color w:val="000000"/>
+          <w:sz w:val="22"/>
+          <w:szCs w:val="22"/>
+        </w:rPr>
+        <w:t xml:space="preserve"> project. It</w:t>
+      </w:r>
+      <w:r>
+        <w:rPr>
+          <w:rFonts w:asciiTheme="minorHAnsi" w:hAnsiTheme="minorHAnsi" w:cstheme="minorHAnsi"/>
+          <w:color w:val="000000"/>
+          <w:sz w:val="22"/>
+          <w:szCs w:val="22"/>
+        </w:rPr>
+        <w:t xml:space="preserve"> is an essential </w:t>
+      </w:r>
+      <w:r>
+        <w:rPr>
+          <w:rFonts w:asciiTheme="minorHAnsi" w:hAnsiTheme="minorHAnsi" w:cstheme="minorHAnsi"/>
+          <w:color w:val="000000"/>
+          <w:sz w:val="22"/>
+          <w:szCs w:val="22"/>
+        </w:rPr>
+        <w:t xml:space="preserve">third party package which </w:t>
+      </w:r>
+      <w:r>
+        <w:rPr>
+          <w:rFonts w:asciiTheme="minorHAnsi" w:hAnsiTheme="minorHAnsi" w:cstheme="minorHAnsi"/>
+          <w:color w:val="000000"/>
+          <w:sz w:val="22"/>
+          <w:szCs w:val="22"/>
+        </w:rPr>
+        <w:t>is included with the project.</w:t>
+      </w:r>
     </w:p>
     <w:p>
       <w:pPr>
@@ -1043,23 +3625,13 @@
                 <w:szCs w:val="24"/>
               </w:rPr>
             </w:pPr>
-            <w:proofErr w:type="gramStart"/>
             <w:r>
               <w:rPr>
                 <w:rFonts w:asciiTheme="majorBidi" w:hAnsiTheme="majorBidi" w:cstheme="majorBidi"/>
                 <w:sz w:val="24"/>
                 <w:szCs w:val="24"/>
               </w:rPr>
-              <w:t>It’s</w:t>
-            </w:r>
-            <w:proofErr w:type="gramEnd"/>
-            <w:r>
-              <w:rPr>
-                <w:rFonts w:asciiTheme="majorBidi" w:hAnsiTheme="majorBidi" w:cstheme="majorBidi"/>
-                <w:sz w:val="24"/>
-                <w:szCs w:val="24"/>
-              </w:rPr>
-              <w:t xml:space="preserve"> the main class from where our code is running.</w:t>
+              <w:t>It’s the main class from where our code is running.</w:t>
             </w:r>
           </w:p>
           <w:p>
@@ -1438,25 +4010,7 @@
                 <w:sz w:val="24"/>
                 <w:szCs w:val="24"/>
               </w:rPr>
-              <w:t xml:space="preserve">It actually add the slides by clicking the Add Slide </w:t>
-            </w:r>
-            <w:proofErr w:type="gramStart"/>
-            <w:r>
-              <w:rPr>
-                <w:rFonts w:asciiTheme="majorBidi" w:hAnsiTheme="majorBidi" w:cstheme="majorBidi"/>
-                <w:sz w:val="24"/>
-                <w:szCs w:val="24"/>
-              </w:rPr>
-              <w:t>button(</w:t>
-            </w:r>
-            <w:proofErr w:type="gramEnd"/>
-            <w:r>
-              <w:rPr>
-                <w:rFonts w:asciiTheme="majorBidi" w:hAnsiTheme="majorBidi" w:cstheme="majorBidi"/>
-                <w:sz w:val="24"/>
-                <w:szCs w:val="24"/>
-              </w:rPr>
-              <w:t>show in Home Panel).</w:t>
+              <w:t>It actually add the slides by clicking the Add Slide button(show in Home Panel).</w:t>
             </w:r>
           </w:p>
         </w:tc>
@@ -1793,115 +4347,6 @@
           <w:bCs/>
         </w:rPr>
       </w:pPr>
-      <w:r>
-        <w:rPr>
-          <w:b/>
-          <w:bCs/>
-        </w:rPr>
-        <w:t xml:space="preserve">5. You should have a folder named </w:t>
-      </w:r>
-      <w:proofErr w:type="spellStart"/>
-      <w:r>
-        <w:rPr>
-          <w:b/>
-          <w:bCs/>
-        </w:rPr>
-        <w:t>tstsrc</w:t>
-      </w:r>
-      <w:proofErr w:type="spellEnd"/>
-      <w:r>
-        <w:rPr>
-          <w:b/>
-          <w:bCs/>
-        </w:rPr>
-        <w:t xml:space="preserve"> (or test-source) that contains your automated</w:t>
-      </w:r>
-    </w:p>
-    <w:p>
-      <w:pPr>
-        <w:rPr>
-          <w:b/>
-          <w:bCs/>
-        </w:rPr>
-      </w:pPr>
-      <w:r>
-        <w:rPr>
-          <w:b/>
-          <w:bCs/>
-        </w:rPr>
-        <w:t>tests. For Java, please use JUnit 5 (or 4). For TypeScript, I recommend using Mocha.</w:t>
-      </w:r>
-    </w:p>
-    <w:p>
-      <w:pPr>
-        <w:rPr>
-          <w:b/>
-          <w:bCs/>
-        </w:rPr>
-      </w:pPr>
-      <w:r>
-        <w:rPr>
-          <w:b/>
-          <w:bCs/>
-        </w:rPr>
-        <w:t xml:space="preserve">For </w:t>
-      </w:r>
-      <w:proofErr w:type="spellStart"/>
-      <w:r>
-        <w:rPr>
-          <w:b/>
-          <w:bCs/>
-        </w:rPr>
-        <w:t>Haxe</w:t>
-      </w:r>
-      <w:proofErr w:type="spellEnd"/>
-      <w:r>
-        <w:rPr>
-          <w:b/>
-          <w:bCs/>
-        </w:rPr>
-        <w:t xml:space="preserve">, </w:t>
-      </w:r>
-      <w:proofErr w:type="gramStart"/>
-      <w:r>
-        <w:rPr>
-          <w:b/>
-          <w:bCs/>
-        </w:rPr>
-        <w:t>I’ve</w:t>
-      </w:r>
-      <w:proofErr w:type="gramEnd"/>
-      <w:r>
-        <w:rPr>
-          <w:b/>
-          <w:bCs/>
-        </w:rPr>
-        <w:t xml:space="preserve"> used Buddy with success. Your model, and controller should be tested.</w:t>
-      </w:r>
-    </w:p>
-    <w:p>
-      <w:pPr>
-        <w:rPr>
-          <w:b/>
-          <w:bCs/>
-        </w:rPr>
-      </w:pPr>
-      <w:proofErr w:type="gramStart"/>
-      <w:r>
-        <w:rPr>
-          <w:b/>
-          <w:bCs/>
-        </w:rPr>
-        <w:t>Also</w:t>
-      </w:r>
-      <w:proofErr w:type="gramEnd"/>
-      <w:r>
-        <w:rPr>
-          <w:b/>
-          <w:bCs/>
-        </w:rPr>
-        <w:t xml:space="preserve"> any classes in the view that it makes sense to test should be tested.</w:t>
-      </w:r>
     </w:p>
     <w:sectPr>
       <w:pgSz w:w="12240" w:h="15840"/>
@@ -1911,6 +4356,243 @@
     </w:sectPr>
   </w:body>
 </w:document>
+</file>
+
+<file path=word/numbering.xml><?xml version="1.0" encoding="utf-8"?>
+<w:numbering xmlns:wpc="http://schemas.microsoft.com/office/word/2010/wordprocessingCanvas" xmlns:cx="http://schemas.microsoft.com/office/drawing/2014/chartex" xmlns:cx1="http://schemas.microsoft.com/office/drawing/2015/9/8/chartex" xmlns:cx2="http://schemas.microsoft.com/office/drawing/2015/10/21/chartex" xmlns:cx3="http://schemas.microsoft.com/office/drawing/2016/5/9/chartex" xmlns:cx4="http://schemas.microsoft.com/office/drawing/2016/5/10/chartex" xmlns:cx5="http://schemas.microsoft.com/office/drawing/2016/5/11/chartex" xmlns:cx6="http://schemas.microsoft.com/office/drawing/2016/5/12/chartex" xmlns:cx7="http://schemas.microsoft.com/office/drawing/2016/5/13/chartex" xmlns:cx8="http://schemas.microsoft.com/office/drawing/2016/5/14/chartex" xmlns:mc="http://schemas.openxmlformats.org/markup-compatibility/2006" xmlns:aink="http://schemas.microsoft.com/office/drawing/2016/ink" xmlns:am3d="http://schemas.microsoft.com/office/drawing/2017/model3d" xmlns:o="urn:schemas-microsoft-com:office:office" xmlns:r="http://schemas.openxmlformats.org/officeDocument/2006/relationships" xmlns:m="http://schemas.openxmlformats.org/officeDocument/2006/math" xmlns:v="urn:schemas-microsoft-com:vml" xmlns:wp14="http://schemas.microsoft.com/office/word/2010/wordprocessingDrawing" xmlns:wp="http://schemas.openxmlformats.org/drawingml/2006/wordprocessingDrawing" xmlns:w10="urn:schemas-microsoft-com:office:word" xmlns:w="http://schemas.openxmlformats.org/wordprocessingml/2006/main" xmlns:w14="http://schemas.microsoft.com/office/word/2010/wordml" xmlns:w15="http://schemas.microsoft.com/office/word/2012/wordml" xmlns:w16cex="http://schemas.microsoft.com/office/word/2018/wordml/cex" xmlns:w16cid="http://schemas.microsoft.com/office/word/2016/wordml/cid" xmlns:w16="http://schemas.microsoft.com/office/word/2018/wordml" xmlns:w16se="http://schemas.microsoft.com/office/word/2015/wordml/symex" xmlns:wpg="http://schemas.microsoft.com/office/word/2010/wordprocessingGroup" xmlns:wpi="http://schemas.microsoft.com/office/word/2010/wordprocessingInk" xmlns:wne="http://schemas.microsoft.com/office/word/2006/wordml" xmlns:wps="http://schemas.microsoft.com/office/word/2010/wordprocessingShape" mc:Ignorable="w14 w15 w16se w16cid w16 w16cex wp14">
+  <w:abstractNum w:abstractNumId="0" w15:restartNumberingAfterBreak="0">
+    <w:nsid w:val="1B3A3040"/>
+    <w:multiLevelType w:val="hybridMultilevel"/>
+    <w:tmpl w:val="BC8CDB2C"/>
+    <w:lvl w:ilvl="0" w:tplc="0409000B">
+      <w:start w:val="1"/>
+      <w:numFmt w:val="bullet"/>
+      <w:lvlText w:val=""/>
+      <w:lvlJc w:val="left"/>
+      <w:pPr>
+        <w:ind w:left="720" w:hanging="360"/>
+      </w:pPr>
+      <w:rPr>
+        <w:rFonts w:ascii="Wingdings" w:hAnsi="Wingdings" w:hint="default"/>
+      </w:rPr>
+    </w:lvl>
+    <w:lvl w:ilvl="1" w:tplc="04090003" w:tentative="1">
+      <w:start w:val="1"/>
+      <w:numFmt w:val="bullet"/>
+      <w:lvlText w:val="o"/>
+      <w:lvlJc w:val="left"/>
+      <w:pPr>
+        <w:ind w:left="1440" w:hanging="360"/>
+      </w:pPr>
+      <w:rPr>
+        <w:rFonts w:ascii="Courier New" w:hAnsi="Courier New" w:cs="Courier New" w:hint="default"/>
+      </w:rPr>
+    </w:lvl>
+    <w:lvl w:ilvl="2" w:tplc="04090005" w:tentative="1">
+      <w:start w:val="1"/>
+      <w:numFmt w:val="bullet"/>
+      <w:lvlText w:val=""/>
+      <w:lvlJc w:val="left"/>
+      <w:pPr>
+        <w:ind w:left="2160" w:hanging="360"/>
+      </w:pPr>
+      <w:rPr>
+        <w:rFonts w:ascii="Wingdings" w:hAnsi="Wingdings" w:hint="default"/>
+      </w:rPr>
+    </w:lvl>
+    <w:lvl w:ilvl="3" w:tplc="04090001" w:tentative="1">
+      <w:start w:val="1"/>
+      <w:numFmt w:val="bullet"/>
+      <w:lvlText w:val=""/>
+      <w:lvlJc w:val="left"/>
+      <w:pPr>
+        <w:ind w:left="2880" w:hanging="360"/>
+      </w:pPr>
+      <w:rPr>
+        <w:rFonts w:ascii="Symbol" w:hAnsi="Symbol" w:hint="default"/>
+      </w:rPr>
+    </w:lvl>
+    <w:lvl w:ilvl="4" w:tplc="04090003" w:tentative="1">
+      <w:start w:val="1"/>
+      <w:numFmt w:val="bullet"/>
+      <w:lvlText w:val="o"/>
+      <w:lvlJc w:val="left"/>
+      <w:pPr>
+        <w:ind w:left="3600" w:hanging="360"/>
+      </w:pPr>
+      <w:rPr>
+        <w:rFonts w:ascii="Courier New" w:hAnsi="Courier New" w:cs="Courier New" w:hint="default"/>
+      </w:rPr>
+    </w:lvl>
+    <w:lvl w:ilvl="5" w:tplc="04090005" w:tentative="1">
+      <w:start w:val="1"/>
+      <w:numFmt w:val="bullet"/>
+      <w:lvlText w:val=""/>
+      <w:lvlJc w:val="left"/>
+      <w:pPr>
+        <w:ind w:left="4320" w:hanging="360"/>
+      </w:pPr>
+      <w:rPr>
+        <w:rFonts w:ascii="Wingdings" w:hAnsi="Wingdings" w:hint="default"/>
+      </w:rPr>
+    </w:lvl>
+    <w:lvl w:ilvl="6" w:tplc="04090001" w:tentative="1">
+      <w:start w:val="1"/>
+      <w:numFmt w:val="bullet"/>
+      <w:lvlText w:val=""/>
+      <w:lvlJc w:val="left"/>
+      <w:pPr>
+        <w:ind w:left="5040" w:hanging="360"/>
+      </w:pPr>
+      <w:rPr>
+        <w:rFonts w:ascii="Symbol" w:hAnsi="Symbol" w:hint="default"/>
+      </w:rPr>
+    </w:lvl>
+    <w:lvl w:ilvl="7" w:tplc="04090003" w:tentative="1">
+      <w:start w:val="1"/>
+      <w:numFmt w:val="bullet"/>
+      <w:lvlText w:val="o"/>
+      <w:lvlJc w:val="left"/>
+      <w:pPr>
+        <w:ind w:left="5760" w:hanging="360"/>
+      </w:pPr>
+      <w:rPr>
+        <w:rFonts w:ascii="Courier New" w:hAnsi="Courier New" w:cs="Courier New" w:hint="default"/>
+      </w:rPr>
+    </w:lvl>
+    <w:lvl w:ilvl="8" w:tplc="04090005" w:tentative="1">
+      <w:start w:val="1"/>
+      <w:numFmt w:val="bullet"/>
+      <w:lvlText w:val=""/>
+      <w:lvlJc w:val="left"/>
+      <w:pPr>
+        <w:ind w:left="6480" w:hanging="360"/>
+      </w:pPr>
+      <w:rPr>
+        <w:rFonts w:ascii="Wingdings" w:hAnsi="Wingdings" w:hint="default"/>
+      </w:rPr>
+    </w:lvl>
+  </w:abstractNum>
+  <w:abstractNum w:abstractNumId="1" w15:restartNumberingAfterBreak="0">
+    <w:nsid w:val="67FF7B06"/>
+    <w:multiLevelType w:val="hybridMultilevel"/>
+    <w:tmpl w:val="BD62089E"/>
+    <w:lvl w:ilvl="0" w:tplc="04090001">
+      <w:start w:val="1"/>
+      <w:numFmt w:val="bullet"/>
+      <w:lvlText w:val=""/>
+      <w:lvlJc w:val="left"/>
+      <w:pPr>
+        <w:ind w:left="1080" w:hanging="360"/>
+      </w:pPr>
+      <w:rPr>
+        <w:rFonts w:ascii="Symbol" w:hAnsi="Symbol" w:hint="default"/>
+      </w:rPr>
+    </w:lvl>
+    <w:lvl w:ilvl="1" w:tplc="04090003" w:tentative="1">
+      <w:start w:val="1"/>
+      <w:numFmt w:val="bullet"/>
+      <w:lvlText w:val="o"/>
+      <w:lvlJc w:val="left"/>
+      <w:pPr>
+        <w:ind w:left="1800" w:hanging="360"/>
+      </w:pPr>
+      <w:rPr>
+        <w:rFonts w:ascii="Courier New" w:hAnsi="Courier New" w:cs="Courier New" w:hint="default"/>
+      </w:rPr>
+    </w:lvl>
+    <w:lvl w:ilvl="2" w:tplc="04090005" w:tentative="1">
+      <w:start w:val="1"/>
+      <w:numFmt w:val="bullet"/>
+      <w:lvlText w:val=""/>
+      <w:lvlJc w:val="left"/>
+      <w:pPr>
+        <w:ind w:left="2520" w:hanging="360"/>
+      </w:pPr>
+      <w:rPr>
+        <w:rFonts w:ascii="Wingdings" w:hAnsi="Wingdings" w:hint="default"/>
+      </w:rPr>
+    </w:lvl>
+    <w:lvl w:ilvl="3" w:tplc="04090001" w:tentative="1">
+      <w:start w:val="1"/>
+      <w:numFmt w:val="bullet"/>
+      <w:lvlText w:val=""/>
+      <w:lvlJc w:val="left"/>
+      <w:pPr>
+        <w:ind w:left="3240" w:hanging="360"/>
+      </w:pPr>
+      <w:rPr>
+        <w:rFonts w:ascii="Symbol" w:hAnsi="Symbol" w:hint="default"/>
+      </w:rPr>
+    </w:lvl>
+    <w:lvl w:ilvl="4" w:tplc="04090003" w:tentative="1">
+      <w:start w:val="1"/>
+      <w:numFmt w:val="bullet"/>
+      <w:lvlText w:val="o"/>
+      <w:lvlJc w:val="left"/>
+      <w:pPr>
+        <w:ind w:left="3960" w:hanging="360"/>
+      </w:pPr>
+      <w:rPr>
+        <w:rFonts w:ascii="Courier New" w:hAnsi="Courier New" w:cs="Courier New" w:hint="default"/>
+      </w:rPr>
+    </w:lvl>
+    <w:lvl w:ilvl="5" w:tplc="04090005" w:tentative="1">
+      <w:start w:val="1"/>
+      <w:numFmt w:val="bullet"/>
+      <w:lvlText w:val=""/>
+      <w:lvlJc w:val="left"/>
+      <w:pPr>
+        <w:ind w:left="4680" w:hanging="360"/>
+      </w:pPr>
+      <w:rPr>
+        <w:rFonts w:ascii="Wingdings" w:hAnsi="Wingdings" w:hint="default"/>
+      </w:rPr>
+    </w:lvl>
+    <w:lvl w:ilvl="6" w:tplc="04090001" w:tentative="1">
+      <w:start w:val="1"/>
+      <w:numFmt w:val="bullet"/>
+      <w:lvlText w:val=""/>
+      <w:lvlJc w:val="left"/>
+      <w:pPr>
+        <w:ind w:left="5400" w:hanging="360"/>
+      </w:pPr>
+      <w:rPr>
+        <w:rFonts w:ascii="Symbol" w:hAnsi="Symbol" w:hint="default"/>
+      </w:rPr>
+    </w:lvl>
+    <w:lvl w:ilvl="7" w:tplc="04090003" w:tentative="1">
+      <w:start w:val="1"/>
+      <w:numFmt w:val="bullet"/>
+      <w:lvlText w:val="o"/>
+      <w:lvlJc w:val="left"/>
+      <w:pPr>
+        <w:ind w:left="6120" w:hanging="360"/>
+      </w:pPr>
+      <w:rPr>
+        <w:rFonts w:ascii="Courier New" w:hAnsi="Courier New" w:cs="Courier New" w:hint="default"/>
+      </w:rPr>
+    </w:lvl>
+    <w:lvl w:ilvl="8" w:tplc="04090005" w:tentative="1">
+      <w:start w:val="1"/>
+      <w:numFmt w:val="bullet"/>
+      <w:lvlText w:val=""/>
+      <w:lvlJc w:val="left"/>
+      <w:pPr>
+        <w:ind w:left="6840" w:hanging="360"/>
+      </w:pPr>
+      <w:rPr>
+        <w:rFonts w:ascii="Wingdings" w:hAnsi="Wingdings" w:hint="default"/>
+      </w:rPr>
+    </w:lvl>
+  </w:abstractNum>
+  <w:num w:numId="1">
+    <w:abstractNumId w:val="0"/>
+  </w:num>
+  <w:num w:numId="2">
+    <w:abstractNumId w:val="1"/>
+  </w:num>
+</w:numbering>
 </file>
 
 <file path=word/styles.xml><?xml version="1.0" encoding="utf-8"?>
@@ -2036,7 +4718,6 @@
     <w:lsdException w:name="HTML Sample" w:semiHidden="1" w:unhideWhenUsed="1"/>
     <w:lsdException w:name="HTML Typewriter" w:semiHidden="1" w:unhideWhenUsed="1"/>
     <w:lsdException w:name="HTML Variable" w:semiHidden="1" w:unhideWhenUsed="1"/>
-    <w:lsdException w:name="Normal Table" w:semiHidden="1" w:unhideWhenUsed="1"/>
     <w:lsdException w:name="annotation subject" w:semiHidden="1" w:unhideWhenUsed="1"/>
     <w:lsdException w:name="No List" w:semiHidden="1" w:unhideWhenUsed="1"/>
     <w:lsdException w:name="Outline List 1" w:semiHidden="1" w:unhideWhenUsed="1"/>
@@ -2079,11 +4760,8 @@
     <w:lsdException w:name="Table Contemporary" w:semiHidden="1" w:unhideWhenUsed="1"/>
     <w:lsdException w:name="Table Elegant" w:semiHidden="1" w:unhideWhenUsed="1"/>
     <w:lsdException w:name="Table Professional" w:semiHidden="1" w:unhideWhenUsed="1"/>
-    <w:lsdException w:name="Table Subtle 1" w:semiHidden="1" w:unhideWhenUsed="1"/>
     <w:lsdException w:name="Table Subtle 2" w:semiHidden="1" w:unhideWhenUsed="1"/>
     <w:lsdException w:name="Table Web 1" w:semiHidden="1" w:unhideWhenUsed="1"/>
-    <w:lsdException w:name="Table Web 2" w:semiHidden="1" w:unhideWhenUsed="1"/>
-    <w:lsdException w:name="Table Web 3" w:semiHidden="1" w:unhideWhenUsed="1"/>
     <w:lsdException w:name="Balloon Text" w:semiHidden="1" w:unhideWhenUsed="1"/>
     <w:lsdException w:name="Table Grid" w:uiPriority="39"/>
     <w:lsdException w:name="Table Theme" w:semiHidden="1" w:unhideWhenUsed="1"/>
@@ -2360,6 +5038,44 @@
         <w:insideV w:val="single" w:sz="4" w:space="0" w:color="auto"/>
       </w:tblBorders>
     </w:tblPr>
+  </w:style>
+  <w:style w:type="character" w:styleId="Strong">
+    <w:name w:val="Strong"/>
+    <w:basedOn w:val="DefaultParagraphFont"/>
+    <w:uiPriority w:val="22"/>
+    <w:qFormat/>
+    <w:rsid w:val="00CB496F"/>
+    <w:rPr>
+      <w:b/>
+      <w:bCs/>
+    </w:rPr>
+  </w:style>
+  <w:style w:type="character" w:styleId="Emphasis">
+    <w:name w:val="Emphasis"/>
+    <w:basedOn w:val="DefaultParagraphFont"/>
+    <w:uiPriority w:val="20"/>
+    <w:qFormat/>
+    <w:rsid w:val="00CB496F"/>
+    <w:rPr>
+      <w:i/>
+      <w:iCs/>
+    </w:rPr>
+  </w:style>
+  <w:style w:type="paragraph" w:styleId="NormalWeb">
+    <w:name w:val="Normal (Web)"/>
+    <w:basedOn w:val="Normal"/>
+    <w:uiPriority w:val="99"/>
+    <w:unhideWhenUsed/>
+    <w:rsid w:val="00CB496F"/>
+    <w:pPr>
+      <w:spacing w:before="100" w:beforeAutospacing="1" w:after="100" w:afterAutospacing="1" w:line="240" w:lineRule="auto"/>
+    </w:pPr>
+    <w:rPr>
+      <w:rFonts w:ascii="Times New Roman" w:eastAsia="Times New Roman" w:hAnsi="Times New Roman" w:cs="Times New Roman"/>
+      <w:sz w:val="24"/>
+      <w:szCs w:val="24"/>
+      <w:lang w:val="en-US"/>
+    </w:rPr>
   </w:style>
 </w:styles>
 </file>

</xml_diff>

<commit_message>
Updated design folder and code
</commit_message>
<xml_diff>
--- a/Design/High level design document.docx
+++ b/Design/High level design document.docx
@@ -107,10 +107,10 @@
           <w:noProof/>
         </w:rPr>
         <w:drawing>
-          <wp:inline distT="0" distB="0" distL="0" distR="0" wp14:anchorId="349A89F0" wp14:editId="096E95FA">
-            <wp:extent cx="13335000" cy="8686800"/>
-            <wp:effectExtent l="0" t="0" r="0" b="0"/>
-            <wp:docPr id="1" name="Picture 1" descr="Diagram&#10;&#10;Description automatically generated"/>
+          <wp:inline distT="0" distB="0" distL="0" distR="0" wp14:anchorId="13684296" wp14:editId="41664D63">
+            <wp:extent cx="14547272" cy="20117435"/>
+            <wp:effectExtent l="0" t="0" r="6985" b="0"/>
+            <wp:docPr id="5" name="Picture 5" descr="Diagram, schematic&#10;&#10;Description automatically generated"/>
             <wp:cNvGraphicFramePr>
               <a:graphicFrameLocks xmlns:a="http://schemas.openxmlformats.org/drawingml/2006/main" noChangeAspect="1"/>
             </wp:cNvGraphicFramePr>
@@ -118,11 +118,11 @@
               <a:graphicData uri="http://schemas.openxmlformats.org/drawingml/2006/picture">
                 <pic:pic xmlns:pic="http://schemas.openxmlformats.org/drawingml/2006/picture">
                   <pic:nvPicPr>
-                    <pic:cNvPr id="1" name="Picture 1" descr="Diagram&#10;&#10;Description automatically generated"/>
+                    <pic:cNvPr id="5" name="Picture 5" descr="Diagram, schematic&#10;&#10;Description automatically generated"/>
                     <pic:cNvPicPr/>
                   </pic:nvPicPr>
                   <pic:blipFill>
-                    <a:blip r:embed="rId5">
+                    <a:blip r:embed="rId5" cstate="print">
                       <a:extLst>
                         <a:ext uri="{28A0092B-C50C-407E-A947-70E740481C1C}">
                           <a14:useLocalDpi xmlns:a14="http://schemas.microsoft.com/office/drawing/2010/main" val="0"/>
@@ -136,7 +136,7 @@
                   <pic:spPr>
                     <a:xfrm>
                       <a:off x="0" y="0"/>
-                      <a:ext cx="13335000" cy="8686800"/>
+                      <a:ext cx="14548310" cy="20118870"/>
                     </a:xfrm>
                     <a:prstGeom prst="rect">
                       <a:avLst/>
@@ -264,6 +264,22 @@
       </w:r>
     </w:p>
     <w:p>
+      <w:r>
+        <w:t xml:space="preserve">4) </w:t>
+      </w:r>
+      <w:r>
+        <w:t>Test Package:</w:t>
+      </w:r>
+    </w:p>
+    <w:p>
+      <w:r>
+        <w:t>The purpose of the test package is to test all the main classes in the different packages above. We have used Junit for the purpose of the testing and have successfully tested 7 different classes</w:t>
+      </w:r>
+      <w:r>
+        <w:t>. This proves that they can work independently.</w:t>
+      </w:r>
+    </w:p>
+    <w:p>
       <w:pPr>
         <w:rPr>
           <w:b/>
@@ -398,10 +414,10 @@
           <w:noProof/>
         </w:rPr>
         <w:drawing>
-          <wp:inline distT="0" distB="0" distL="0" distR="0" wp14:anchorId="73562EC2" wp14:editId="55C61D39">
-            <wp:extent cx="9610725" cy="5438775"/>
-            <wp:effectExtent l="0" t="0" r="9525" b="9525"/>
-            <wp:docPr id="2" name="Picture 2" descr="Diagram&#10;&#10;Description automatically generated"/>
+          <wp:inline distT="0" distB="0" distL="0" distR="0" wp14:anchorId="34935782" wp14:editId="59BB4827">
+            <wp:extent cx="16878300" cy="13723620"/>
+            <wp:effectExtent l="0" t="0" r="0" b="0"/>
+            <wp:docPr id="6" name="Picture 6" descr="Diagram, schematic&#10;&#10;Description automatically generated"/>
             <wp:cNvGraphicFramePr>
               <a:graphicFrameLocks xmlns:a="http://schemas.openxmlformats.org/drawingml/2006/main" noChangeAspect="1"/>
             </wp:cNvGraphicFramePr>
@@ -409,7 +425,7 @@
               <a:graphicData uri="http://schemas.openxmlformats.org/drawingml/2006/picture">
                 <pic:pic xmlns:pic="http://schemas.openxmlformats.org/drawingml/2006/picture">
                   <pic:nvPicPr>
-                    <pic:cNvPr id="2" name="Picture 2" descr="Diagram&#10;&#10;Description automatically generated"/>
+                    <pic:cNvPr id="6" name="Picture 6" descr="Diagram, schematic&#10;&#10;Description automatically generated"/>
                     <pic:cNvPicPr/>
                   </pic:nvPicPr>
                   <pic:blipFill>
@@ -427,7 +443,7 @@
                   <pic:spPr>
                     <a:xfrm>
                       <a:off x="0" y="0"/>
-                      <a:ext cx="9610725" cy="5438775"/>
+                      <a:ext cx="16878300" cy="13723620"/>
                     </a:xfrm>
                     <a:prstGeom prst="rect">
                       <a:avLst/>
@@ -447,14 +463,6 @@
           <w:bCs/>
         </w:rPr>
       </w:pPr>
-    </w:p>
-    <w:p>
-      <w:pPr>
-        <w:rPr>
-          <w:b/>
-          <w:bCs/>
-        </w:rPr>
-      </w:pPr>
       <w:r>
         <w:rPr>
           <w:b/>
@@ -462,10 +470,10 @@
           <w:noProof/>
         </w:rPr>
         <w:drawing>
-          <wp:inline distT="0" distB="0" distL="0" distR="0" wp14:anchorId="056BFAE2" wp14:editId="4760B996">
-            <wp:extent cx="8220075" cy="4200525"/>
-            <wp:effectExtent l="0" t="0" r="9525" b="9525"/>
-            <wp:docPr id="3" name="Picture 3" descr="A picture containing graphical user interface&#10;&#10;Description automatically generated"/>
+          <wp:inline distT="0" distB="0" distL="0" distR="0" wp14:anchorId="3EC274BF" wp14:editId="125825E0">
+            <wp:extent cx="11615420" cy="20117435"/>
+            <wp:effectExtent l="0" t="0" r="5080" b="0"/>
+            <wp:docPr id="7" name="Picture 7" descr="Diagram&#10;&#10;Description automatically generated"/>
             <wp:cNvGraphicFramePr>
               <a:graphicFrameLocks xmlns:a="http://schemas.openxmlformats.org/drawingml/2006/main" noChangeAspect="1"/>
             </wp:cNvGraphicFramePr>
@@ -473,7 +481,7 @@
               <a:graphicData uri="http://schemas.openxmlformats.org/drawingml/2006/picture">
                 <pic:pic xmlns:pic="http://schemas.openxmlformats.org/drawingml/2006/picture">
                   <pic:nvPicPr>
-                    <pic:cNvPr id="3" name="Picture 3" descr="A picture containing graphical user interface&#10;&#10;Description automatically generated"/>
+                    <pic:cNvPr id="7" name="Picture 7" descr="Diagram&#10;&#10;Description automatically generated"/>
                     <pic:cNvPicPr/>
                   </pic:nvPicPr>
                   <pic:blipFill>
@@ -491,7 +499,7 @@
                   <pic:spPr>
                     <a:xfrm>
                       <a:off x="0" y="0"/>
-                      <a:ext cx="8220075" cy="4200525"/>
+                      <a:ext cx="11615420" cy="20117435"/>
                     </a:xfrm>
                     <a:prstGeom prst="rect">
                       <a:avLst/>
@@ -518,10 +526,10 @@
           <w:noProof/>
         </w:rPr>
         <w:drawing>
-          <wp:inline distT="0" distB="0" distL="0" distR="0" wp14:anchorId="6DA6C352" wp14:editId="5854C273">
-            <wp:extent cx="9982200" cy="5219700"/>
-            <wp:effectExtent l="0" t="0" r="0" b="0"/>
-            <wp:docPr id="4" name="Picture 4" descr="A picture containing diagram&#10;&#10;Description automatically generated"/>
+          <wp:inline distT="0" distB="0" distL="0" distR="0" wp14:anchorId="33BAB904" wp14:editId="47D8D93A">
+            <wp:extent cx="5676900" cy="5768340"/>
+            <wp:effectExtent l="0" t="0" r="0" b="3810"/>
+            <wp:docPr id="8" name="Picture 8" descr="Diagram, schematic&#10;&#10;Description automatically generated"/>
             <wp:cNvGraphicFramePr>
               <a:graphicFrameLocks xmlns:a="http://schemas.openxmlformats.org/drawingml/2006/main" noChangeAspect="1"/>
             </wp:cNvGraphicFramePr>
@@ -529,7 +537,7 @@
               <a:graphicData uri="http://schemas.openxmlformats.org/drawingml/2006/picture">
                 <pic:pic xmlns:pic="http://schemas.openxmlformats.org/drawingml/2006/picture">
                   <pic:nvPicPr>
-                    <pic:cNvPr id="4" name="Picture 4" descr="A picture containing diagram&#10;&#10;Description automatically generated"/>
+                    <pic:cNvPr id="8" name="Picture 8" descr="Diagram, schematic&#10;&#10;Description automatically generated"/>
                     <pic:cNvPicPr/>
                   </pic:nvPicPr>
                   <pic:blipFill>
@@ -547,7 +555,7 @@
                   <pic:spPr>
                     <a:xfrm>
                       <a:off x="0" y="0"/>
-                      <a:ext cx="9982200" cy="5219700"/>
+                      <a:ext cx="5676900" cy="5768340"/>
                     </a:xfrm>
                     <a:prstGeom prst="rect">
                       <a:avLst/>
@@ -583,6 +591,14 @@
           <w:bCs/>
         </w:rPr>
       </w:pPr>
+    </w:p>
+    <w:p>
+      <w:pPr>
+        <w:rPr>
+          <w:b/>
+          <w:bCs/>
+        </w:rPr>
+      </w:pPr>
       <w:r>
         <w:rPr>
           <w:b/>
@@ -2521,21 +2537,8 @@
           <w:szCs w:val="22"/>
           <w:shd w:val="clear" w:color="auto" w:fill="FFFFFF"/>
         </w:rPr>
-        <w:t xml:space="preserve"> “</w:t>
-      </w:r>
-      <w:proofErr w:type="spellStart"/>
-      <w:r>
-        <w:rPr>
-          <w:rFonts w:asciiTheme="minorHAnsi" w:hAnsiTheme="minorHAnsi" w:cstheme="minorHAnsi"/>
-          <w:bCs/>
-          <w:color w:val="202124"/>
-          <w:sz w:val="22"/>
-          <w:szCs w:val="22"/>
-          <w:shd w:val="clear" w:color="auto" w:fill="FFFFFF"/>
-        </w:rPr>
-        <w:t>Prezoom</w:t>
-      </w:r>
-      <w:proofErr w:type="spellEnd"/>
+        <w:t xml:space="preserve"> “Prezoom</w:t>
+      </w:r>
       <w:r>
         <w:rPr>
           <w:rFonts w:asciiTheme="minorHAnsi" w:hAnsiTheme="minorHAnsi" w:cstheme="minorHAnsi"/>
@@ -4718,6 +4721,7 @@
     <w:lsdException w:name="HTML Sample" w:semiHidden="1" w:unhideWhenUsed="1"/>
     <w:lsdException w:name="HTML Typewriter" w:semiHidden="1" w:unhideWhenUsed="1"/>
     <w:lsdException w:name="HTML Variable" w:semiHidden="1" w:unhideWhenUsed="1"/>
+    <w:lsdException w:name="Normal Table" w:semiHidden="1" w:unhideWhenUsed="1"/>
     <w:lsdException w:name="annotation subject" w:semiHidden="1" w:unhideWhenUsed="1"/>
     <w:lsdException w:name="No List" w:semiHidden="1" w:unhideWhenUsed="1"/>
     <w:lsdException w:name="Outline List 1" w:semiHidden="1" w:unhideWhenUsed="1"/>
@@ -4760,8 +4764,11 @@
     <w:lsdException w:name="Table Contemporary" w:semiHidden="1" w:unhideWhenUsed="1"/>
     <w:lsdException w:name="Table Elegant" w:semiHidden="1" w:unhideWhenUsed="1"/>
     <w:lsdException w:name="Table Professional" w:semiHidden="1" w:unhideWhenUsed="1"/>
+    <w:lsdException w:name="Table Subtle 1" w:semiHidden="1" w:unhideWhenUsed="1"/>
     <w:lsdException w:name="Table Subtle 2" w:semiHidden="1" w:unhideWhenUsed="1"/>
     <w:lsdException w:name="Table Web 1" w:semiHidden="1" w:unhideWhenUsed="1"/>
+    <w:lsdException w:name="Table Web 2" w:semiHidden="1" w:unhideWhenUsed="1"/>
+    <w:lsdException w:name="Table Web 3" w:semiHidden="1" w:unhideWhenUsed="1"/>
     <w:lsdException w:name="Balloon Text" w:semiHidden="1" w:unhideWhenUsed="1"/>
     <w:lsdException w:name="Table Grid" w:uiPriority="39"/>
     <w:lsdException w:name="Table Theme" w:semiHidden="1" w:unhideWhenUsed="1"/>

</xml_diff>